<commit_message>
Further updates to Story, code, and graphs
</commit_message>
<xml_diff>
--- a/Document/Unveiling Visualization Results Using Data Correlation in ShanghaiT1DM and ShanghaiT2DM Datasets.docx
+++ b/Document/Unveiling Visualization Results Using Data Correlation in ShanghaiT1DM and ShanghaiT2DM Datasets.docx
@@ -112,51 +112,7 @@
           <w:sz w:val="24"/>
           <w:shd w:fill="auto" w:val="clear"/>
         </w:rPr>
-        <w:t xml:space="preserve">. By creating dynamic </w:t>
-      </w:r>
-      <w:r>
-        <w:rPr>
-          <w:rFonts w:ascii="Aptos" w:hAnsi="Aptos" w:cs="Aptos" w:eastAsia="Aptos"/>
-          <w:color w:val="FF0000"/>
-          <w:spacing w:val="0"/>
-          <w:position w:val="0"/>
-          <w:sz w:val="24"/>
-          <w:shd w:fill="auto" w:val="clear"/>
-        </w:rPr>
-        <w:t xml:space="preserve">visualizations such as scatter plots and box plots,</w:t>
-      </w:r>
-      <w:r>
-        <w:rPr>
-          <w:rFonts w:ascii="Aptos" w:hAnsi="Aptos" w:cs="Aptos" w:eastAsia="Aptos"/>
-          <w:color w:val="auto"/>
-          <w:spacing w:val="0"/>
-          <w:position w:val="0"/>
-          <w:sz w:val="24"/>
-          <w:shd w:fill="auto" w:val="clear"/>
-        </w:rPr>
-        <w:t xml:space="preserve"> researchers and participants can uncover insightful data correlations. Leveraging various visualization techniques including python, matplotlib</w:t>
-      </w:r>
-      <w:r>
-        <w:rPr>
-          <w:rFonts w:ascii="Aptos" w:hAnsi="Aptos" w:cs="Aptos" w:eastAsia="Aptos"/>
-          <w:color w:val="FF0000"/>
-          <w:spacing w:val="0"/>
-          <w:position w:val="0"/>
-          <w:sz w:val="24"/>
-          <w:shd w:fill="auto" w:val="clear"/>
-        </w:rPr>
-        <w:t xml:space="preserve">, and seaborn, create methods to better</w:t>
-      </w:r>
-      <w:r>
-        <w:rPr>
-          <w:rFonts w:ascii="Aptos" w:hAnsi="Aptos" w:cs="Aptos" w:eastAsia="Aptos"/>
-          <w:color w:val="auto"/>
-          <w:spacing w:val="0"/>
-          <w:position w:val="0"/>
-          <w:sz w:val="24"/>
-          <w:shd w:fill="auto" w:val="clear"/>
-        </w:rPr>
-        <w:t xml:space="preserve"> interpret the impact of lifestyle choices on diabetes management</w:t>
+        <w:t xml:space="preserve">. By creating dynamic visualizations, such as scatter plots, box plots, and heat maps, researchers and participants can uncover insightful data correlations, leveraging various visualization techniques including python, matplotlib, seaborn, and data visualization correlation methods to better interpret the impact of lifestyle choices on diabetes management</w:t>
       </w:r>
       <w:hyperlink xmlns:r="http://schemas.openxmlformats.org/officeDocument/2006/relationships" r:id="docRId4">
         <w:r>
@@ -260,29 +216,7 @@
           <w:sz w:val="24"/>
           <w:shd w:fill="auto" w:val="clear"/>
         </w:rPr>
-        <w:t xml:space="preserve">The exploration of these datasets extends beyond mere data collection; it aims to analyze visualization results using data correlation, employing a range of visualization tools from </w:t>
-      </w:r>
-      <w:r>
-        <w:rPr>
-          <w:rFonts w:ascii="Aptos" w:hAnsi="Aptos" w:cs="Aptos" w:eastAsia="Aptos"/>
-          <w:color w:val="FF0000"/>
-          <w:spacing w:val="0"/>
-          <w:position w:val="0"/>
-          <w:sz w:val="24"/>
-          <w:shd w:fill="auto" w:val="clear"/>
-        </w:rPr>
-        <w:t xml:space="preserve">???</w:t>
-      </w:r>
-      <w:r>
-        <w:rPr>
-          <w:rFonts w:ascii="Aptos" w:hAnsi="Aptos" w:cs="Aptos" w:eastAsia="Aptos"/>
-          <w:color w:val="auto"/>
-          <w:spacing w:val="0"/>
-          <w:position w:val="0"/>
-          <w:sz w:val="24"/>
-          <w:shd w:fill="auto" w:val="clear"/>
-        </w:rPr>
-        <w:t xml:space="preserve">Tableau and R ggplot2 to enhance the understanding of complex, longitudinal diabetes data</w:t>
+        <w:t xml:space="preserve">The exploration of these datasets extends beyond mere data collection; it aims to analyze visualization results using data correlation, employing a range of visualization tools from Tableau and R ggplot2 to enhance the understanding of complex, longitudinal diabetes data</w:t>
       </w:r>
       <w:hyperlink xmlns:r="http://schemas.openxmlformats.org/officeDocument/2006/relationships" r:id="docRId5">
         <w:r>
@@ -1477,246 +1411,93 @@
     </w:p>
     <w:p>
       <w:pPr>
-        <w:numPr>
-          <w:ilvl w:val="0"/>
-          <w:numId w:val="6"/>
-        </w:numPr>
         <w:tabs>
           <w:tab w:val="left" w:pos="720" w:leader="none"/>
         </w:tabs>
-        <w:spacing w:before="0" w:after="160" w:line="278"/>
-        <w:ind w:right="0" w:left="720" w:hanging="360"/>
-        <w:jc w:val="left"/>
-        <w:rPr>
-          <w:rFonts w:ascii="Aptos" w:hAnsi="Aptos" w:cs="Aptos" w:eastAsia="Aptos"/>
-          <w:color w:val="auto"/>
-          <w:spacing w:val="0"/>
-          <w:position w:val="0"/>
-          <w:sz w:val="24"/>
-          <w:shd w:fill="auto" w:val="clear"/>
-        </w:rPr>
-      </w:pPr>
-      <w:r>
-        <w:rPr>
-          <w:rFonts w:ascii="Aptos" w:hAnsi="Aptos" w:cs="Aptos" w:eastAsia="Aptos"/>
-          <w:b/>
-          <w:color w:val="auto"/>
-          <w:spacing w:val="0"/>
-          <w:position w:val="0"/>
-          <w:sz w:val="24"/>
-          <w:shd w:fill="auto" w:val="clear"/>
-        </w:rPr>
-        <w:t xml:space="preserve">Interdisciplinary Learning</w:t>
-      </w:r>
-      <w:r>
-        <w:rPr>
-          <w:rFonts w:ascii="Aptos" w:hAnsi="Aptos" w:cs="Aptos" w:eastAsia="Aptos"/>
-          <w:color w:val="auto"/>
-          <w:spacing w:val="0"/>
-          <w:position w:val="0"/>
-          <w:sz w:val="24"/>
-          <w:shd w:fill="auto" w:val="clear"/>
-        </w:rPr>
-        <w:t xml:space="preserve">: The datasets serve as a bridge between technical data analysis skills and clinical knowledge. For instance, students can analyze Visualization 4: Line Plot of HbA1c Levels Over Time to understand how longitudinal data provides insights into patient management over time.</w:t>
-      </w:r>
-    </w:p>
-    <w:p>
-      <w:pPr>
-        <w:spacing w:before="0" w:after="160" w:line="278"/>
-        <w:ind w:right="0" w:left="0" w:firstLine="0"/>
-        <w:jc w:val="left"/>
-        <w:rPr>
-          <w:rFonts w:ascii="Aptos" w:hAnsi="Aptos" w:cs="Aptos" w:eastAsia="Aptos"/>
-          <w:b/>
-          <w:color w:val="auto"/>
-          <w:spacing w:val="0"/>
-          <w:position w:val="0"/>
-          <w:sz w:val="24"/>
-          <w:shd w:fill="auto" w:val="clear"/>
-        </w:rPr>
-      </w:pPr>
-      <w:r>
-        <w:rPr>
-          <w:rFonts w:ascii="Aptos" w:hAnsi="Aptos" w:cs="Aptos" w:eastAsia="Aptos"/>
-          <w:b/>
-          <w:color w:val="auto"/>
-          <w:spacing w:val="0"/>
-          <w:position w:val="0"/>
-          <w:sz w:val="24"/>
-          <w:shd w:fill="auto" w:val="clear"/>
-        </w:rPr>
-        <w:t xml:space="preserve">Enhancing Research Skills Through Visualization Techniques</w:t>
-      </w:r>
-    </w:p>
-    <w:p>
-      <w:pPr>
-        <w:spacing w:before="0" w:after="160" w:line="278"/>
-        <w:ind w:right="0" w:left="0" w:firstLine="0"/>
-        <w:jc w:val="left"/>
-        <w:rPr>
-          <w:rFonts w:ascii="Aptos" w:hAnsi="Aptos" w:cs="Aptos" w:eastAsia="Aptos"/>
-          <w:color w:val="auto"/>
-          <w:spacing w:val="0"/>
-          <w:position w:val="0"/>
-          <w:sz w:val="24"/>
-          <w:shd w:fill="auto" w:val="clear"/>
-        </w:rPr>
-      </w:pPr>
-      <w:r>
-        <w:rPr>
-          <w:rFonts w:ascii="Aptos" w:hAnsi="Aptos" w:cs="Aptos" w:eastAsia="Aptos"/>
-          <w:color w:val="auto"/>
-          <w:spacing w:val="0"/>
-          <w:position w:val="0"/>
-          <w:sz w:val="24"/>
-          <w:shd w:fill="auto" w:val="clear"/>
-        </w:rPr>
-        <w:t xml:space="preserve">Educational programs that incorporate the ShanghaiT1DM and ShanghaiT2DM datasets can significantly enhance students' research skills by teaching them to interpret complex data sets through advanced visualization techniques.</w:t>
-      </w:r>
-    </w:p>
-    <w:p>
-      <w:pPr>
-        <w:numPr>
-          <w:ilvl w:val="0"/>
-          <w:numId w:val="8"/>
-        </w:numPr>
+        <w:spacing w:before="0" w:after="160" w:line="240"/>
+        <w:ind w:right="0" w:left="0" w:firstLine="0"/>
+        <w:jc w:val="left"/>
+        <w:rPr>
+          <w:rFonts w:ascii="Aptos" w:hAnsi="Aptos" w:cs="Aptos" w:eastAsia="Aptos"/>
+          <w:color w:val="auto"/>
+          <w:spacing w:val="0"/>
+          <w:position w:val="0"/>
+          <w:sz w:val="24"/>
+          <w:shd w:fill="auto" w:val="clear"/>
+        </w:rPr>
+      </w:pPr>
+      <w:r>
+        <w:object w:dxaOrig="8640" w:dyaOrig="6480">
+          <v:rect xmlns:o="urn:schemas-microsoft-com:office:office" xmlns:v="urn:schemas-microsoft-com:vml" id="rectole0000000001" style="width:432.000000pt;height:324.000000pt" o:preferrelative="t" o:ole="">
+            <o:lock v:ext="edit"/>
+            <v:imagedata xmlns:r="http://schemas.openxmlformats.org/officeDocument/2006/relationships" r:id="docRId20" o:title=""/>
+          </v:rect>
+          <o:OLEObject xmlns:r="http://schemas.openxmlformats.org/officeDocument/2006/relationships" xmlns:o="urn:schemas-microsoft-com:office:office" Type="Embed" ProgID="StaticMetafile" DrawAspect="Content" ObjectID="0000000001" ShapeID="rectole0000000001" r:id="docRId19"/>
+        </w:object>
+      </w:r>
+    </w:p>
+    <w:p>
+      <w:pPr>
         <w:tabs>
           <w:tab w:val="left" w:pos="720" w:leader="none"/>
         </w:tabs>
         <w:spacing w:before="0" w:after="160" w:line="278"/>
-        <w:ind w:right="0" w:left="720" w:hanging="360"/>
-        <w:jc w:val="left"/>
-        <w:rPr>
-          <w:rFonts w:ascii="Aptos" w:hAnsi="Aptos" w:cs="Aptos" w:eastAsia="Aptos"/>
-          <w:color w:val="auto"/>
-          <w:spacing w:val="0"/>
-          <w:position w:val="0"/>
-          <w:sz w:val="24"/>
-          <w:shd w:fill="auto" w:val="clear"/>
-        </w:rPr>
-      </w:pPr>
-      <w:r>
-        <w:rPr>
-          <w:rFonts w:ascii="Aptos" w:hAnsi="Aptos" w:cs="Aptos" w:eastAsia="Aptos"/>
-          <w:b/>
-          <w:color w:val="auto"/>
-          <w:spacing w:val="0"/>
-          <w:position w:val="0"/>
-          <w:sz w:val="24"/>
-          <w:shd w:fill="auto" w:val="clear"/>
-        </w:rPr>
-        <w:t xml:space="preserve">Critical Analysis of Visual Data</w:t>
-      </w:r>
-      <w:r>
-        <w:rPr>
-          <w:rFonts w:ascii="Aptos" w:hAnsi="Aptos" w:cs="Aptos" w:eastAsia="Aptos"/>
-          <w:color w:val="auto"/>
-          <w:spacing w:val="0"/>
-          <w:position w:val="0"/>
-          <w:sz w:val="24"/>
-          <w:shd w:fill="auto" w:val="clear"/>
-        </w:rPr>
-        <w:t xml:space="preserve">: Students learn to critically analyze visual data outputs like Visualization 6: Heatmap of Correlation Matrix. This activity not only improves their technical skills in using tools like Python and Seaborn but also enhances their ability to derive meaningful insights from complex datasets.</w:t>
-      </w:r>
-    </w:p>
-    <w:p>
-      <w:pPr>
-        <w:numPr>
-          <w:ilvl w:val="0"/>
-          <w:numId w:val="8"/>
-        </w:numPr>
+        <w:ind w:right="0" w:left="0" w:firstLine="0"/>
+        <w:jc w:val="left"/>
+        <w:rPr>
+          <w:rFonts w:ascii="Aptos" w:hAnsi="Aptos" w:cs="Aptos" w:eastAsia="Aptos"/>
+          <w:color w:val="auto"/>
+          <w:spacing w:val="0"/>
+          <w:position w:val="0"/>
+          <w:sz w:val="24"/>
+          <w:shd w:fill="auto" w:val="clear"/>
+        </w:rPr>
+      </w:pPr>
+    </w:p>
+    <w:p>
+      <w:pPr>
         <w:tabs>
           <w:tab w:val="left" w:pos="720" w:leader="none"/>
         </w:tabs>
-        <w:spacing w:before="0" w:after="160" w:line="278"/>
-        <w:ind w:right="0" w:left="720" w:hanging="360"/>
-        <w:jc w:val="left"/>
-        <w:rPr>
-          <w:rFonts w:ascii="Aptos" w:hAnsi="Aptos" w:cs="Aptos" w:eastAsia="Aptos"/>
-          <w:color w:val="auto"/>
-          <w:spacing w:val="0"/>
-          <w:position w:val="0"/>
-          <w:sz w:val="24"/>
-          <w:shd w:fill="auto" w:val="clear"/>
-        </w:rPr>
-      </w:pPr>
-      <w:r>
-        <w:rPr>
-          <w:rFonts w:ascii="Aptos" w:hAnsi="Aptos" w:cs="Aptos" w:eastAsia="Aptos"/>
-          <w:b/>
-          <w:color w:val="auto"/>
-          <w:spacing w:val="0"/>
-          <w:position w:val="0"/>
-          <w:sz w:val="24"/>
-          <w:shd w:fill="auto" w:val="clear"/>
-        </w:rPr>
-        <w:t xml:space="preserve">Development of Custom Visualizations</w:t>
-      </w:r>
-      <w:r>
-        <w:rPr>
-          <w:rFonts w:ascii="Aptos" w:hAnsi="Aptos" w:cs="Aptos" w:eastAsia="Aptos"/>
-          <w:color w:val="auto"/>
-          <w:spacing w:val="0"/>
-          <w:position w:val="0"/>
-          <w:sz w:val="24"/>
-          <w:shd w:fill="auto" w:val="clear"/>
-        </w:rPr>
-        <w:t xml:space="preserve">: Students are encouraged to develop custom visualizations such as Visualization 8: Stacked Bar Chart of Diabetic Macrovascular Complications by Gender and HbA1c Levels. This task fosters creativity and technical proficiency, preparing students for challenges in both academic and professional research environments.</w:t>
-      </w:r>
-    </w:p>
-    <w:p>
-      <w:pPr>
-        <w:spacing w:before="0" w:after="160" w:line="278"/>
-        <w:ind w:right="0" w:left="0" w:firstLine="0"/>
-        <w:jc w:val="left"/>
-        <w:rPr>
-          <w:rFonts w:ascii="Aptos" w:hAnsi="Aptos" w:cs="Aptos" w:eastAsia="Aptos"/>
-          <w:b/>
-          <w:color w:val="auto"/>
-          <w:spacing w:val="0"/>
-          <w:position w:val="0"/>
-          <w:sz w:val="24"/>
-          <w:shd w:fill="auto" w:val="clear"/>
-        </w:rPr>
-      </w:pPr>
-      <w:r>
-        <w:rPr>
-          <w:rFonts w:ascii="Aptos" w:hAnsi="Aptos" w:cs="Aptos" w:eastAsia="Aptos"/>
-          <w:b/>
-          <w:color w:val="auto"/>
-          <w:spacing w:val="0"/>
-          <w:position w:val="0"/>
-          <w:sz w:val="24"/>
-          <w:shd w:fill="auto" w:val="clear"/>
-        </w:rPr>
-        <w:t xml:space="preserve">Collaborative Projects and Case Studies</w:t>
-      </w:r>
-    </w:p>
-    <w:p>
-      <w:pPr>
-        <w:spacing w:before="0" w:after="160" w:line="278"/>
-        <w:ind w:right="0" w:left="0" w:firstLine="0"/>
-        <w:jc w:val="left"/>
-        <w:rPr>
-          <w:rFonts w:ascii="Aptos" w:hAnsi="Aptos" w:cs="Aptos" w:eastAsia="Aptos"/>
-          <w:color w:val="auto"/>
-          <w:spacing w:val="0"/>
-          <w:position w:val="0"/>
-          <w:sz w:val="24"/>
-          <w:shd w:fill="auto" w:val="clear"/>
-        </w:rPr>
-      </w:pPr>
-      <w:r>
-        <w:rPr>
-          <w:rFonts w:ascii="Aptos" w:hAnsi="Aptos" w:cs="Aptos" w:eastAsia="Aptos"/>
-          <w:color w:val="auto"/>
-          <w:spacing w:val="0"/>
-          <w:position w:val="0"/>
-          <w:sz w:val="24"/>
-          <w:shd w:fill="auto" w:val="clear"/>
-        </w:rPr>
-        <w:t xml:space="preserve">Incorporating ShanghaiT1DM and ShanghaiT2DM datasets into educational settings fosters a collaborative learning environment where students can undertake group projects and case studies based on real-world data.</w:t>
-      </w:r>
+        <w:spacing w:before="0" w:after="160" w:line="240"/>
+        <w:ind w:right="0" w:left="0" w:firstLine="0"/>
+        <w:jc w:val="left"/>
+        <w:rPr>
+          <w:rFonts w:ascii="Aptos" w:hAnsi="Aptos" w:cs="Aptos" w:eastAsia="Aptos"/>
+          <w:color w:val="auto"/>
+          <w:spacing w:val="0"/>
+          <w:position w:val="0"/>
+          <w:sz w:val="24"/>
+          <w:shd w:fill="auto" w:val="clear"/>
+        </w:rPr>
+      </w:pPr>
+      <w:r>
+        <w:object w:dxaOrig="8640" w:dyaOrig="6914">
+          <v:rect xmlns:o="urn:schemas-microsoft-com:office:office" xmlns:v="urn:schemas-microsoft-com:vml" id="rectole0000000002" style="width:432.000000pt;height:345.700000pt" o:preferrelative="t" o:ole="">
+            <o:lock v:ext="edit"/>
+            <v:imagedata xmlns:r="http://schemas.openxmlformats.org/officeDocument/2006/relationships" r:id="docRId22" o:title=""/>
+          </v:rect>
+          <o:OLEObject xmlns:r="http://schemas.openxmlformats.org/officeDocument/2006/relationships" xmlns:o="urn:schemas-microsoft-com:office:office" Type="Embed" ProgID="StaticMetafile" DrawAspect="Content" ObjectID="0000000002" ShapeID="rectole0000000002" r:id="docRId21"/>
+        </w:object>
+      </w:r>
+    </w:p>
+    <w:p>
+      <w:pPr>
+        <w:tabs>
+          <w:tab w:val="left" w:pos="720" w:leader="none"/>
+        </w:tabs>
+        <w:spacing w:before="0" w:after="160" w:line="240"/>
+        <w:ind w:right="0" w:left="0" w:firstLine="0"/>
+        <w:jc w:val="left"/>
+        <w:rPr>
+          <w:rFonts w:ascii="Aptos" w:hAnsi="Aptos" w:cs="Aptos" w:eastAsia="Aptos"/>
+          <w:color w:val="auto"/>
+          <w:spacing w:val="0"/>
+          <w:position w:val="0"/>
+          <w:sz w:val="24"/>
+          <w:shd w:fill="auto" w:val="clear"/>
+        </w:rPr>
+      </w:pPr>
     </w:p>
     <w:p>
       <w:pPr>
@@ -1749,25 +1530,106 @@
           <w:sz w:val="24"/>
           <w:shd w:fill="auto" w:val="clear"/>
         </w:rPr>
-        <w:t xml:space="preserve">Group Projects</w:t>
-      </w:r>
-      <w:r>
-        <w:rPr>
-          <w:rFonts w:ascii="Aptos" w:hAnsi="Aptos" w:cs="Aptos" w:eastAsia="Aptos"/>
-          <w:color w:val="auto"/>
-          <w:spacing w:val="0"/>
-          <w:position w:val="0"/>
-          <w:sz w:val="24"/>
-          <w:shd w:fill="auto" w:val="clear"/>
-        </w:rPr>
-        <w:t xml:space="preserve">: Students can work in groups to explore different aspects of the datasets, such as creating Visualization 2: Bar Chart of Hypoglycemia Incidence. This collaborative approach not only enhances learning but also improves teamwork and communication skills.</w:t>
+        <w:t xml:space="preserve">Interdisciplinary Learning</w:t>
+      </w:r>
+      <w:r>
+        <w:rPr>
+          <w:rFonts w:ascii="Aptos" w:hAnsi="Aptos" w:cs="Aptos" w:eastAsia="Aptos"/>
+          <w:color w:val="auto"/>
+          <w:spacing w:val="0"/>
+          <w:position w:val="0"/>
+          <w:sz w:val="24"/>
+          <w:shd w:fill="auto" w:val="clear"/>
+        </w:rPr>
+        <w:t xml:space="preserve">: The datasets serve as a bridge between technical data analysis skills and clinical knowledge. For instance, students can analyze Visualization 4: Line Plot of HbA1c Levels Over Time to understand how longitudinal data provides insights into patient management over time.</w:t>
+      </w:r>
+    </w:p>
+    <w:p>
+      <w:pPr>
+        <w:tabs>
+          <w:tab w:val="left" w:pos="720" w:leader="none"/>
+        </w:tabs>
+        <w:spacing w:before="0" w:after="160" w:line="278"/>
+        <w:ind w:right="0" w:left="0" w:firstLine="0"/>
+        <w:jc w:val="left"/>
+        <w:rPr>
+          <w:rFonts w:ascii="Aptos" w:hAnsi="Aptos" w:cs="Aptos" w:eastAsia="Aptos"/>
+          <w:color w:val="auto"/>
+          <w:spacing w:val="0"/>
+          <w:position w:val="0"/>
+          <w:sz w:val="24"/>
+          <w:shd w:fill="auto" w:val="clear"/>
+        </w:rPr>
+      </w:pPr>
+      <w:r>
+        <w:object w:dxaOrig="8640" w:dyaOrig="6914">
+          <v:rect xmlns:o="urn:schemas-microsoft-com:office:office" xmlns:v="urn:schemas-microsoft-com:vml" id="rectole0000000003" style="width:432.000000pt;height:345.700000pt" o:preferrelative="t" o:ole="">
+            <o:lock v:ext="edit"/>
+            <v:imagedata xmlns:r="http://schemas.openxmlformats.org/officeDocument/2006/relationships" r:id="docRId24" o:title=""/>
+          </v:rect>
+          <o:OLEObject xmlns:r="http://schemas.openxmlformats.org/officeDocument/2006/relationships" xmlns:o="urn:schemas-microsoft-com:office:office" Type="Embed" ProgID="StaticMetafile" DrawAspect="Content" ObjectID="0000000003" ShapeID="rectole0000000003" r:id="docRId23"/>
+        </w:object>
+      </w:r>
+    </w:p>
+    <w:p>
+      <w:pPr>
+        <w:spacing w:before="0" w:after="160" w:line="278"/>
+        <w:ind w:right="0" w:left="0" w:firstLine="0"/>
+        <w:jc w:val="left"/>
+        <w:rPr>
+          <w:rFonts w:ascii="Aptos" w:hAnsi="Aptos" w:cs="Aptos" w:eastAsia="Aptos"/>
+          <w:b/>
+          <w:color w:val="auto"/>
+          <w:spacing w:val="0"/>
+          <w:position w:val="0"/>
+          <w:sz w:val="24"/>
+          <w:shd w:fill="auto" w:val="clear"/>
+        </w:rPr>
+      </w:pPr>
+      <w:r>
+        <w:rPr>
+          <w:rFonts w:ascii="Aptos" w:hAnsi="Aptos" w:cs="Aptos" w:eastAsia="Aptos"/>
+          <w:b/>
+          <w:color w:val="auto"/>
+          <w:spacing w:val="0"/>
+          <w:position w:val="0"/>
+          <w:sz w:val="24"/>
+          <w:shd w:fill="auto" w:val="clear"/>
+        </w:rPr>
+        <w:t xml:space="preserve">Enhancing Research Skills Through Visualization Techniques</w:t>
+      </w:r>
+    </w:p>
+    <w:p>
+      <w:pPr>
+        <w:spacing w:before="0" w:after="160" w:line="278"/>
+        <w:ind w:right="0" w:left="0" w:firstLine="0"/>
+        <w:jc w:val="left"/>
+        <w:rPr>
+          <w:rFonts w:ascii="Aptos" w:hAnsi="Aptos" w:cs="Aptos" w:eastAsia="Aptos"/>
+          <w:color w:val="auto"/>
+          <w:spacing w:val="0"/>
+          <w:position w:val="0"/>
+          <w:sz w:val="24"/>
+          <w:shd w:fill="auto" w:val="clear"/>
+        </w:rPr>
+      </w:pPr>
+      <w:r>
+        <w:rPr>
+          <w:rFonts w:ascii="Aptos" w:hAnsi="Aptos" w:cs="Aptos" w:eastAsia="Aptos"/>
+          <w:color w:val="auto"/>
+          <w:spacing w:val="0"/>
+          <w:position w:val="0"/>
+          <w:sz w:val="24"/>
+          <w:shd w:fill="auto" w:val="clear"/>
+        </w:rPr>
+        <w:t xml:space="preserve">Educational programs that incorporate the ShanghaiT1DM and ShanghaiT2DM datasets can significantly enhance students' research skills by teaching them to interpret complex data sets through advanced visualization techniques.</w:t>
       </w:r>
     </w:p>
     <w:p>
       <w:pPr>
         <w:numPr>
           <w:ilvl w:val="0"/>
-          <w:numId w:val="10"/>
+          <w:numId w:val="13"/>
         </w:numPr>
         <w:tabs>
           <w:tab w:val="left" w:pos="720" w:leader="none"/>
@@ -1794,81 +1656,25 @@
           <w:sz w:val="24"/>
           <w:shd w:fill="auto" w:val="clear"/>
         </w:rPr>
-        <w:t xml:space="preserve">Case Studies</w:t>
-      </w:r>
-      <w:r>
-        <w:rPr>
-          <w:rFonts w:ascii="Aptos" w:hAnsi="Aptos" w:cs="Aptos" w:eastAsia="Aptos"/>
-          <w:color w:val="auto"/>
-          <w:spacing w:val="0"/>
-          <w:position w:val="0"/>
-          <w:sz w:val="24"/>
-          <w:shd w:fill="auto" w:val="clear"/>
-        </w:rPr>
-        <w:t xml:space="preserve">: Educators can design case studies around Visualization 5: Histogram of Age Distribution by Microvascular Complications and Visualization 7: Box Plot of BMI by Microvascular Complications. These case studies help students apply their theoretical knowledge to practical scenarios, improving their analytical and decision-making skills.</w:t>
-      </w:r>
-    </w:p>
-    <w:p>
-      <w:pPr>
-        <w:spacing w:before="0" w:after="160" w:line="278"/>
-        <w:ind w:right="0" w:left="0" w:firstLine="0"/>
-        <w:jc w:val="left"/>
-        <w:rPr>
-          <w:rFonts w:ascii="Aptos" w:hAnsi="Aptos" w:cs="Aptos" w:eastAsia="Aptos"/>
-          <w:b/>
-          <w:color w:val="auto"/>
-          <w:spacing w:val="0"/>
-          <w:position w:val="0"/>
-          <w:sz w:val="24"/>
-          <w:shd w:fill="auto" w:val="clear"/>
-        </w:rPr>
-      </w:pPr>
-      <w:r>
-        <w:rPr>
-          <w:rFonts w:ascii="Aptos" w:hAnsi="Aptos" w:cs="Aptos" w:eastAsia="Aptos"/>
-          <w:b/>
-          <w:color w:val="auto"/>
-          <w:spacing w:val="0"/>
-          <w:position w:val="0"/>
-          <w:sz w:val="24"/>
-          <w:shd w:fill="auto" w:val="clear"/>
-        </w:rPr>
-        <w:t xml:space="preserve">Correlation Insights from the Datasets</w:t>
-      </w:r>
-    </w:p>
-    <w:p>
-      <w:pPr>
-        <w:spacing w:before="0" w:after="160" w:line="278"/>
-        <w:ind w:right="0" w:left="0" w:firstLine="0"/>
-        <w:jc w:val="left"/>
-        <w:rPr>
-          <w:rFonts w:ascii="Aptos" w:hAnsi="Aptos" w:cs="Aptos" w:eastAsia="Aptos"/>
-          <w:b/>
-          <w:color w:val="auto"/>
-          <w:spacing w:val="0"/>
-          <w:position w:val="0"/>
-          <w:sz w:val="24"/>
-          <w:shd w:fill="auto" w:val="clear"/>
-        </w:rPr>
-      </w:pPr>
-      <w:r>
-        <w:rPr>
-          <w:rFonts w:ascii="Aptos" w:hAnsi="Aptos" w:cs="Aptos" w:eastAsia="Aptos"/>
-          <w:b/>
-          <w:color w:val="auto"/>
-          <w:spacing w:val="0"/>
-          <w:position w:val="0"/>
-          <w:sz w:val="24"/>
-          <w:shd w:fill="auto" w:val="clear"/>
-        </w:rPr>
-        <w:t xml:space="preserve">Machine Learning Predictions and Model Performance</w:t>
+        <w:t xml:space="preserve">Critical Analysis of Visual Data</w:t>
+      </w:r>
+      <w:r>
+        <w:rPr>
+          <w:rFonts w:ascii="Aptos" w:hAnsi="Aptos" w:cs="Aptos" w:eastAsia="Aptos"/>
+          <w:color w:val="auto"/>
+          <w:spacing w:val="0"/>
+          <w:position w:val="0"/>
+          <w:sz w:val="24"/>
+          <w:shd w:fill="auto" w:val="clear"/>
+        </w:rPr>
+        <w:t xml:space="preserve">: Students learn to critically analyze visual data outputs like Visualization 6: Heatmap of Correlation Matrix. This activity not only improves their technical skills in using tools like Python and Seaborn but also enhances their ability to derive meaningful insights from complex datasets.</w:t>
       </w:r>
     </w:p>
     <w:p>
       <w:pPr>
         <w:numPr>
           <w:ilvl w:val="0"/>
-          <w:numId w:val="12"/>
+          <w:numId w:val="13"/>
         </w:numPr>
         <w:tabs>
           <w:tab w:val="left" w:pos="720" w:leader="none"/>
@@ -1895,73 +1701,124 @@
           <w:sz w:val="24"/>
           <w:shd w:fill="auto" w:val="clear"/>
         </w:rPr>
-        <w:t xml:space="preserve">Random Forest Model Efficacy</w:t>
-      </w:r>
-      <w:r>
-        <w:rPr>
-          <w:rFonts w:ascii="Aptos" w:hAnsi="Aptos" w:cs="Aptos" w:eastAsia="Aptos"/>
-          <w:color w:val="auto"/>
-          <w:spacing w:val="0"/>
-          <w:position w:val="0"/>
-          <w:sz w:val="24"/>
-          <w:shd w:fill="auto" w:val="clear"/>
-        </w:rPr>
-        <w:t xml:space="preserve">: The ShanghaiT1DM and T2DM datasets were instrumental in applying machine learning algorithms to predict uncontrolled diabetes. Notably, the random forest model was utilized, achieving a commendable accuracy of 0.80 (95% CI: 0.79</w:t>
-      </w:r>
-      <w:r>
-        <w:rPr>
-          <w:rFonts w:ascii="Aptos" w:hAnsi="Aptos" w:cs="Aptos" w:eastAsia="Aptos"/>
-          <w:color w:val="auto"/>
-          <w:spacing w:val="0"/>
-          <w:position w:val="0"/>
-          <w:sz w:val="24"/>
-          <w:shd w:fill="auto" w:val="clear"/>
-        </w:rPr>
-        <w:t xml:space="preserve">–</w:t>
-      </w:r>
-      <w:r>
-        <w:rPr>
-          <w:rFonts w:ascii="Aptos" w:hAnsi="Aptos" w:cs="Aptos" w:eastAsia="Aptos"/>
-          <w:color w:val="auto"/>
-          <w:spacing w:val="0"/>
-          <w:position w:val="0"/>
-          <w:sz w:val="24"/>
-          <w:shd w:fill="auto" w:val="clear"/>
-        </w:rPr>
-        <w:t xml:space="preserve">0.81) and a maximum area under the receiver characteristics curve (AUC) of 0.77 </w:t>
-      </w:r>
-      <w:hyperlink xmlns:r="http://schemas.openxmlformats.org/officeDocument/2006/relationships" r:id="docRId19">
-        <w:r>
-          <w:rPr>
-            <w:rFonts w:ascii="Aptos" w:hAnsi="Aptos" w:cs="Aptos" w:eastAsia="Aptos"/>
-            <w:color w:val="467886"/>
-            <w:spacing w:val="0"/>
-            <w:position w:val="0"/>
-            <w:sz w:val="24"/>
-            <w:u w:val="single"/>
-            <w:shd w:fill="auto" w:val="clear"/>
-            <w:vertAlign w:val="superscript"/>
-          </w:rPr>
-          <w:t xml:space="preserve">14</w:t>
-        </w:r>
-      </w:hyperlink>
-      <w:r>
-        <w:rPr>
-          <w:rFonts w:ascii="Aptos" w:hAnsi="Aptos" w:cs="Aptos" w:eastAsia="Aptos"/>
-          <w:color w:val="auto"/>
-          <w:spacing w:val="0"/>
-          <w:position w:val="0"/>
-          <w:sz w:val="24"/>
-          <w:shd w:fill="auto" w:val="clear"/>
-        </w:rPr>
-        <w:t xml:space="preserve">.</w:t>
+        <w:t xml:space="preserve">Development of Custom Visualizations</w:t>
+      </w:r>
+      <w:r>
+        <w:rPr>
+          <w:rFonts w:ascii="Aptos" w:hAnsi="Aptos" w:cs="Aptos" w:eastAsia="Aptos"/>
+          <w:color w:val="auto"/>
+          <w:spacing w:val="0"/>
+          <w:position w:val="0"/>
+          <w:sz w:val="24"/>
+          <w:shd w:fill="auto" w:val="clear"/>
+        </w:rPr>
+        <w:t xml:space="preserve">: Students are encouraged to develop custom visualizations such as Visualization 8: Stacked Bar Chart of Diabetic Macrovascular Complications by Gender and HbA1c Levels. This task fosters creativity and technical proficiency, preparing students for challenges in both academic and professional research environments.</w:t>
+      </w:r>
+    </w:p>
+    <w:p>
+      <w:pPr>
+        <w:tabs>
+          <w:tab w:val="left" w:pos="720" w:leader="none"/>
+        </w:tabs>
+        <w:spacing w:before="0" w:after="160" w:line="240"/>
+        <w:ind w:right="0" w:left="0" w:firstLine="0"/>
+        <w:jc w:val="left"/>
+        <w:rPr>
+          <w:rFonts w:ascii="Aptos" w:hAnsi="Aptos" w:cs="Aptos" w:eastAsia="Aptos"/>
+          <w:color w:val="auto"/>
+          <w:spacing w:val="0"/>
+          <w:position w:val="0"/>
+          <w:sz w:val="24"/>
+          <w:shd w:fill="auto" w:val="clear"/>
+        </w:rPr>
+      </w:pPr>
+      <w:r>
+        <w:object w:dxaOrig="8640" w:dyaOrig="5190">
+          <v:rect xmlns:o="urn:schemas-microsoft-com:office:office" xmlns:v="urn:schemas-microsoft-com:vml" id="rectole0000000004" style="width:432.000000pt;height:259.500000pt" o:preferrelative="t" o:ole="">
+            <o:lock v:ext="edit"/>
+            <v:imagedata xmlns:r="http://schemas.openxmlformats.org/officeDocument/2006/relationships" r:id="docRId26" o:title=""/>
+          </v:rect>
+          <o:OLEObject xmlns:r="http://schemas.openxmlformats.org/officeDocument/2006/relationships" xmlns:o="urn:schemas-microsoft-com:office:office" Type="Embed" ProgID="StaticMetafile" DrawAspect="Content" ObjectID="0000000004" ShapeID="rectole0000000004" r:id="docRId25"/>
+        </w:object>
+      </w:r>
+    </w:p>
+    <w:p>
+      <w:pPr>
+        <w:tabs>
+          <w:tab w:val="left" w:pos="720" w:leader="none"/>
+        </w:tabs>
+        <w:spacing w:before="0" w:after="160" w:line="278"/>
+        <w:ind w:right="0" w:left="0" w:firstLine="0"/>
+        <w:jc w:val="left"/>
+        <w:rPr>
+          <w:rFonts w:ascii="Aptos" w:hAnsi="Aptos" w:cs="Aptos" w:eastAsia="Aptos"/>
+          <w:color w:val="auto"/>
+          <w:spacing w:val="0"/>
+          <w:position w:val="0"/>
+          <w:sz w:val="24"/>
+          <w:shd w:fill="auto" w:val="clear"/>
+        </w:rPr>
+      </w:pPr>
+    </w:p>
+    <w:p>
+      <w:pPr>
+        <w:spacing w:before="0" w:after="160" w:line="278"/>
+        <w:ind w:right="0" w:left="0" w:firstLine="0"/>
+        <w:jc w:val="left"/>
+        <w:rPr>
+          <w:rFonts w:ascii="Aptos" w:hAnsi="Aptos" w:cs="Aptos" w:eastAsia="Aptos"/>
+          <w:b/>
+          <w:color w:val="auto"/>
+          <w:spacing w:val="0"/>
+          <w:position w:val="0"/>
+          <w:sz w:val="24"/>
+          <w:shd w:fill="auto" w:val="clear"/>
+        </w:rPr>
+      </w:pPr>
+      <w:r>
+        <w:rPr>
+          <w:rFonts w:ascii="Aptos" w:hAnsi="Aptos" w:cs="Aptos" w:eastAsia="Aptos"/>
+          <w:b/>
+          <w:color w:val="auto"/>
+          <w:spacing w:val="0"/>
+          <w:position w:val="0"/>
+          <w:sz w:val="24"/>
+          <w:shd w:fill="auto" w:val="clear"/>
+        </w:rPr>
+        <w:t xml:space="preserve">Collaborative Projects and Case Studies</w:t>
+      </w:r>
+    </w:p>
+    <w:p>
+      <w:pPr>
+        <w:spacing w:before="0" w:after="160" w:line="278"/>
+        <w:ind w:right="0" w:left="0" w:firstLine="0"/>
+        <w:jc w:val="left"/>
+        <w:rPr>
+          <w:rFonts w:ascii="Aptos" w:hAnsi="Aptos" w:cs="Aptos" w:eastAsia="Aptos"/>
+          <w:color w:val="auto"/>
+          <w:spacing w:val="0"/>
+          <w:position w:val="0"/>
+          <w:sz w:val="24"/>
+          <w:shd w:fill="auto" w:val="clear"/>
+        </w:rPr>
+      </w:pPr>
+      <w:r>
+        <w:rPr>
+          <w:rFonts w:ascii="Aptos" w:hAnsi="Aptos" w:cs="Aptos" w:eastAsia="Aptos"/>
+          <w:color w:val="auto"/>
+          <w:spacing w:val="0"/>
+          <w:position w:val="0"/>
+          <w:sz w:val="24"/>
+          <w:shd w:fill="auto" w:val="clear"/>
+        </w:rPr>
+        <w:t xml:space="preserve">Incorporating ShanghaiT1DM and ShanghaiT2DM datasets into educational settings fosters a collaborative learning environment where students can undertake group projects and case studies based on real-world data.</w:t>
       </w:r>
     </w:p>
     <w:p>
       <w:pPr>
         <w:numPr>
           <w:ilvl w:val="0"/>
-          <w:numId w:val="12"/>
+          <w:numId w:val="17"/>
         </w:numPr>
         <w:tabs>
           <w:tab w:val="left" w:pos="720" w:leader="none"/>
@@ -1988,79 +1845,70 @@
           <w:sz w:val="24"/>
           <w:shd w:fill="auto" w:val="clear"/>
         </w:rPr>
-        <w:t xml:space="preserve">Important Predictive Variables</w:t>
-      </w:r>
-      <w:r>
-        <w:rPr>
-          <w:rFonts w:ascii="Aptos" w:hAnsi="Aptos" w:cs="Aptos" w:eastAsia="Aptos"/>
-          <w:color w:val="auto"/>
-          <w:spacing w:val="0"/>
-          <w:position w:val="0"/>
-          <w:sz w:val="24"/>
-          <w:shd w:fill="auto" w:val="clear"/>
-        </w:rPr>
-        <w:t xml:space="preserve">: Key physiological predictors identified through the model included potassium levels, body weight, aspartate aminotransferase, height, and heart rate. These variables were critical in predicting uncontrolled diabetes, emphasizing the importance of physiological biomarkers and patient characteristics in the absence of regular glycemic status measurements </w:t>
-      </w:r>
-      <w:hyperlink xmlns:r="http://schemas.openxmlformats.org/officeDocument/2006/relationships" r:id="docRId20">
-        <w:r>
-          <w:rPr>
-            <w:rFonts w:ascii="Aptos" w:hAnsi="Aptos" w:cs="Aptos" w:eastAsia="Aptos"/>
-            <w:color w:val="467886"/>
-            <w:spacing w:val="0"/>
-            <w:position w:val="0"/>
-            <w:sz w:val="24"/>
-            <w:u w:val="single"/>
-            <w:shd w:fill="auto" w:val="clear"/>
-            <w:vertAlign w:val="superscript"/>
-          </w:rPr>
-          <w:t xml:space="preserve">14</w:t>
-        </w:r>
-      </w:hyperlink>
-      <w:r>
-        <w:rPr>
-          <w:rFonts w:ascii="Aptos" w:hAnsi="Aptos" w:cs="Aptos" w:eastAsia="Aptos"/>
-          <w:color w:val="auto"/>
-          <w:spacing w:val="0"/>
-          <w:position w:val="0"/>
-          <w:sz w:val="24"/>
-          <w:shd w:fill="auto" w:val="clear"/>
-        </w:rPr>
-        <w:t xml:space="preserve">.</w:t>
-      </w:r>
-    </w:p>
-    <w:p>
-      <w:pPr>
-        <w:spacing w:before="0" w:after="160" w:line="278"/>
-        <w:ind w:right="0" w:left="0" w:firstLine="0"/>
-        <w:jc w:val="left"/>
-        <w:rPr>
-          <w:rFonts w:ascii="Aptos" w:hAnsi="Aptos" w:cs="Aptos" w:eastAsia="Aptos"/>
-          <w:b/>
-          <w:color w:val="auto"/>
-          <w:spacing w:val="0"/>
-          <w:position w:val="0"/>
-          <w:sz w:val="24"/>
-          <w:shd w:fill="auto" w:val="clear"/>
-        </w:rPr>
-      </w:pPr>
-      <w:r>
-        <w:rPr>
-          <w:rFonts w:ascii="Aptos" w:hAnsi="Aptos" w:cs="Aptos" w:eastAsia="Aptos"/>
-          <w:b/>
-          <w:color w:val="auto"/>
-          <w:spacing w:val="0"/>
-          <w:position w:val="0"/>
-          <w:sz w:val="24"/>
-          <w:shd w:fill="auto" w:val="clear"/>
-        </w:rPr>
-        <w:t xml:space="preserve">Statistical Analysis and Enhanced Predictive Methods</w:t>
-      </w:r>
+        <w:t xml:space="preserve">Group Projects</w:t>
+      </w:r>
+      <w:r>
+        <w:rPr>
+          <w:rFonts w:ascii="Aptos" w:hAnsi="Aptos" w:cs="Aptos" w:eastAsia="Aptos"/>
+          <w:color w:val="auto"/>
+          <w:spacing w:val="0"/>
+          <w:position w:val="0"/>
+          <w:sz w:val="24"/>
+          <w:shd w:fill="auto" w:val="clear"/>
+        </w:rPr>
+        <w:t xml:space="preserve">: Students can work in groups to explore different aspects of the datasets, such as creating Visualization 2: Bar Chart of Hypoglycemia Incidence. This collaborative approach not only enhances learning but also improves teamwork and communication skills.</w:t>
+      </w:r>
+    </w:p>
+    <w:p>
+      <w:pPr>
+        <w:tabs>
+          <w:tab w:val="left" w:pos="720" w:leader="none"/>
+        </w:tabs>
+        <w:spacing w:before="0" w:after="160" w:line="240"/>
+        <w:ind w:right="0" w:left="0" w:firstLine="0"/>
+        <w:jc w:val="left"/>
+        <w:rPr>
+          <w:rFonts w:ascii="Aptos" w:hAnsi="Aptos" w:cs="Aptos" w:eastAsia="Aptos"/>
+          <w:color w:val="auto"/>
+          <w:spacing w:val="0"/>
+          <w:position w:val="0"/>
+          <w:sz w:val="24"/>
+          <w:shd w:fill="auto" w:val="clear"/>
+        </w:rPr>
+      </w:pPr>
+      <w:r>
+        <w:object w:dxaOrig="8640" w:dyaOrig="6914">
+          <v:rect xmlns:o="urn:schemas-microsoft-com:office:office" xmlns:v="urn:schemas-microsoft-com:vml" id="rectole0000000005" style="width:432.000000pt;height:345.700000pt" o:preferrelative="t" o:ole="">
+            <o:lock v:ext="edit"/>
+            <v:imagedata xmlns:r="http://schemas.openxmlformats.org/officeDocument/2006/relationships" r:id="docRId28" o:title=""/>
+          </v:rect>
+          <o:OLEObject xmlns:r="http://schemas.openxmlformats.org/officeDocument/2006/relationships" xmlns:o="urn:schemas-microsoft-com:office:office" Type="Embed" ProgID="StaticMetafile" DrawAspect="Content" ObjectID="0000000005" ShapeID="rectole0000000005" r:id="docRId27"/>
+        </w:object>
+      </w:r>
+    </w:p>
+    <w:p>
+      <w:pPr>
+        <w:tabs>
+          <w:tab w:val="left" w:pos="720" w:leader="none"/>
+        </w:tabs>
+        <w:spacing w:before="0" w:after="160" w:line="278"/>
+        <w:ind w:right="0" w:left="0" w:firstLine="0"/>
+        <w:jc w:val="left"/>
+        <w:rPr>
+          <w:rFonts w:ascii="Aptos" w:hAnsi="Aptos" w:cs="Aptos" w:eastAsia="Aptos"/>
+          <w:color w:val="auto"/>
+          <w:spacing w:val="0"/>
+          <w:position w:val="0"/>
+          <w:sz w:val="24"/>
+          <w:shd w:fill="auto" w:val="clear"/>
+        </w:rPr>
+      </w:pPr>
     </w:p>
     <w:p>
       <w:pPr>
         <w:numPr>
           <w:ilvl w:val="0"/>
-          <w:numId w:val="14"/>
+          <w:numId w:val="20"/>
         </w:numPr>
         <w:tabs>
           <w:tab w:val="left" w:pos="720" w:leader="none"/>
@@ -2087,51 +1935,126 @@
           <w:sz w:val="24"/>
           <w:shd w:fill="auto" w:val="clear"/>
         </w:rPr>
-        <w:t xml:space="preserve">ANOVA and Weighted Ensemble</w:t>
-      </w:r>
-      <w:r>
-        <w:rPr>
-          <w:rFonts w:ascii="Aptos" w:hAnsi="Aptos" w:cs="Aptos" w:eastAsia="Aptos"/>
-          <w:color w:val="auto"/>
-          <w:spacing w:val="0"/>
-          <w:position w:val="0"/>
-          <w:sz w:val="24"/>
-          <w:shd w:fill="auto" w:val="clear"/>
-        </w:rPr>
-        <w:t xml:space="preserve">: A statistical analysis of variance (ANOVA) test indicated significant improvement in the performance of diabetes prediction when a proposed weighted ensemble method, coupled with preprocessing, was implemented </w:t>
-      </w:r>
-      <w:hyperlink xmlns:r="http://schemas.openxmlformats.org/officeDocument/2006/relationships" r:id="docRId21">
-        <w:r>
-          <w:rPr>
-            <w:rFonts w:ascii="Aptos" w:hAnsi="Aptos" w:cs="Aptos" w:eastAsia="Aptos"/>
-            <w:color w:val="467886"/>
-            <w:spacing w:val="0"/>
-            <w:position w:val="0"/>
-            <w:sz w:val="24"/>
-            <w:u w:val="single"/>
-            <w:shd w:fill="auto" w:val="clear"/>
-            <w:vertAlign w:val="superscript"/>
-          </w:rPr>
-          <w:t xml:space="preserve">18</w:t>
-        </w:r>
-      </w:hyperlink>
-      <w:r>
-        <w:rPr>
-          <w:rFonts w:ascii="Aptos" w:hAnsi="Aptos" w:cs="Aptos" w:eastAsia="Aptos"/>
-          <w:color w:val="auto"/>
-          <w:spacing w:val="0"/>
-          <w:position w:val="0"/>
-          <w:sz w:val="24"/>
-          <w:shd w:fill="auto" w:val="clear"/>
-        </w:rPr>
-        <w:t xml:space="preserve">.</w:t>
+        <w:t xml:space="preserve">Case Studies</w:t>
+      </w:r>
+      <w:r>
+        <w:rPr>
+          <w:rFonts w:ascii="Aptos" w:hAnsi="Aptos" w:cs="Aptos" w:eastAsia="Aptos"/>
+          <w:color w:val="auto"/>
+          <w:spacing w:val="0"/>
+          <w:position w:val="0"/>
+          <w:sz w:val="24"/>
+          <w:shd w:fill="auto" w:val="clear"/>
+        </w:rPr>
+        <w:t xml:space="preserve">: Educators can design case studies around Visualization 5: Histogram of Age Distribution by Microvascular Complications and Visualization 7: Box Plot of BMI by Microvascular Complications. These case studies help students apply their theoretical knowledge to practical scenarios, improving their analytical and decision-making skills.</w:t>
+      </w:r>
+    </w:p>
+    <w:p>
+      <w:pPr>
+        <w:tabs>
+          <w:tab w:val="left" w:pos="720" w:leader="none"/>
+        </w:tabs>
+        <w:spacing w:before="0" w:after="160" w:line="240"/>
+        <w:ind w:right="0" w:left="0" w:firstLine="0"/>
+        <w:jc w:val="left"/>
+        <w:rPr>
+          <w:rFonts w:ascii="Aptos" w:hAnsi="Aptos" w:cs="Aptos" w:eastAsia="Aptos"/>
+          <w:color w:val="auto"/>
+          <w:spacing w:val="0"/>
+          <w:position w:val="0"/>
+          <w:sz w:val="24"/>
+          <w:shd w:fill="auto" w:val="clear"/>
+        </w:rPr>
+      </w:pPr>
+      <w:r>
+        <w:object w:dxaOrig="8640" w:dyaOrig="6914">
+          <v:rect xmlns:o="urn:schemas-microsoft-com:office:office" xmlns:v="urn:schemas-microsoft-com:vml" id="rectole0000000006" style="width:432.000000pt;height:345.700000pt" o:preferrelative="t" o:ole="">
+            <o:lock v:ext="edit"/>
+            <v:imagedata xmlns:r="http://schemas.openxmlformats.org/officeDocument/2006/relationships" r:id="docRId30" o:title=""/>
+          </v:rect>
+          <o:OLEObject xmlns:r="http://schemas.openxmlformats.org/officeDocument/2006/relationships" xmlns:o="urn:schemas-microsoft-com:office:office" Type="Embed" ProgID="StaticMetafile" DrawAspect="Content" ObjectID="0000000006" ShapeID="rectole0000000006" r:id="docRId29"/>
+        </w:object>
+      </w:r>
+    </w:p>
+    <w:p>
+      <w:pPr>
+        <w:tabs>
+          <w:tab w:val="left" w:pos="720" w:leader="none"/>
+        </w:tabs>
+        <w:spacing w:before="0" w:after="160" w:line="278"/>
+        <w:ind w:right="0" w:left="0" w:firstLine="0"/>
+        <w:jc w:val="left"/>
+        <w:rPr>
+          <w:rFonts w:ascii="Aptos" w:hAnsi="Aptos" w:cs="Aptos" w:eastAsia="Aptos"/>
+          <w:color w:val="auto"/>
+          <w:spacing w:val="0"/>
+          <w:position w:val="0"/>
+          <w:sz w:val="24"/>
+          <w:shd w:fill="auto" w:val="clear"/>
+        </w:rPr>
+      </w:pPr>
+    </w:p>
+    <w:p>
+      <w:pPr>
+        <w:spacing w:before="0" w:after="160" w:line="278"/>
+        <w:ind w:right="0" w:left="0" w:firstLine="0"/>
+        <w:jc w:val="left"/>
+        <w:rPr>
+          <w:rFonts w:ascii="Aptos" w:hAnsi="Aptos" w:cs="Aptos" w:eastAsia="Aptos"/>
+          <w:b/>
+          <w:color w:val="auto"/>
+          <w:spacing w:val="0"/>
+          <w:position w:val="0"/>
+          <w:sz w:val="24"/>
+          <w:shd w:fill="auto" w:val="clear"/>
+        </w:rPr>
+      </w:pPr>
+      <w:r>
+        <w:rPr>
+          <w:rFonts w:ascii="Aptos" w:hAnsi="Aptos" w:cs="Aptos" w:eastAsia="Aptos"/>
+          <w:b/>
+          <w:color w:val="auto"/>
+          <w:spacing w:val="0"/>
+          <w:position w:val="0"/>
+          <w:sz w:val="24"/>
+          <w:shd w:fill="auto" w:val="clear"/>
+        </w:rPr>
+        <w:t xml:space="preserve">Correlation Insights from the Datasets</w:t>
+      </w:r>
+    </w:p>
+    <w:p>
+      <w:pPr>
+        <w:spacing w:before="0" w:after="160" w:line="278"/>
+        <w:ind w:right="0" w:left="0" w:firstLine="0"/>
+        <w:jc w:val="left"/>
+        <w:rPr>
+          <w:rFonts w:ascii="Aptos" w:hAnsi="Aptos" w:cs="Aptos" w:eastAsia="Aptos"/>
+          <w:b/>
+          <w:color w:val="auto"/>
+          <w:spacing w:val="0"/>
+          <w:position w:val="0"/>
+          <w:sz w:val="24"/>
+          <w:shd w:fill="auto" w:val="clear"/>
+        </w:rPr>
+      </w:pPr>
+      <w:r>
+        <w:rPr>
+          <w:rFonts w:ascii="Aptos" w:hAnsi="Aptos" w:cs="Aptos" w:eastAsia="Aptos"/>
+          <w:b/>
+          <w:color w:val="auto"/>
+          <w:spacing w:val="0"/>
+          <w:position w:val="0"/>
+          <w:sz w:val="24"/>
+          <w:shd w:fill="auto" w:val="clear"/>
+        </w:rPr>
+        <w:t xml:space="preserve">Machine Learning Predictions and Model Performance</w:t>
       </w:r>
     </w:p>
     <w:p>
       <w:pPr>
         <w:numPr>
           <w:ilvl w:val="0"/>
-          <w:numId w:val="14"/>
+          <w:numId w:val="24"/>
         </w:numPr>
         <w:tabs>
           <w:tab w:val="left" w:pos="720" w:leader="none"/>
@@ -2158,20 +2081,42 @@
           <w:sz w:val="24"/>
           <w:shd w:fill="auto" w:val="clear"/>
         </w:rPr>
-        <w:t xml:space="preserve">Chi-Square Test for Classification Satisfaction</w:t>
-      </w:r>
-      <w:r>
-        <w:rPr>
-          <w:rFonts w:ascii="Aptos" w:hAnsi="Aptos" w:cs="Aptos" w:eastAsia="Aptos"/>
-          <w:color w:val="auto"/>
-          <w:spacing w:val="0"/>
-          <w:position w:val="0"/>
-          <w:sz w:val="24"/>
-          <w:shd w:fill="auto" w:val="clear"/>
-        </w:rPr>
-        <w:t xml:space="preserve">: The chi-square test was utilized to analyze the satisfaction with different classification variables among respondents, highlighting the model's effectiveness in classifying diabetes-related variables </w:t>
-      </w:r>
-      <w:hyperlink xmlns:r="http://schemas.openxmlformats.org/officeDocument/2006/relationships" r:id="docRId22">
+        <w:t xml:space="preserve">Random Forest Model Efficacy</w:t>
+      </w:r>
+      <w:r>
+        <w:rPr>
+          <w:rFonts w:ascii="Aptos" w:hAnsi="Aptos" w:cs="Aptos" w:eastAsia="Aptos"/>
+          <w:color w:val="auto"/>
+          <w:spacing w:val="0"/>
+          <w:position w:val="0"/>
+          <w:sz w:val="24"/>
+          <w:shd w:fill="auto" w:val="clear"/>
+        </w:rPr>
+        <w:t xml:space="preserve">: The ShanghaiT1DM and T2DM datasets were instrumental in applying machine learning algorithms to predict uncontrolled diabetes. Notably, the random forest model was utilized, achieving a commendable accuracy of 0.80 (95% CI: 0.79</w:t>
+      </w:r>
+      <w:r>
+        <w:rPr>
+          <w:rFonts w:ascii="Aptos" w:hAnsi="Aptos" w:cs="Aptos" w:eastAsia="Aptos"/>
+          <w:color w:val="auto"/>
+          <w:spacing w:val="0"/>
+          <w:position w:val="0"/>
+          <w:sz w:val="24"/>
+          <w:shd w:fill="auto" w:val="clear"/>
+        </w:rPr>
+        <w:t xml:space="preserve">–</w:t>
+      </w:r>
+      <w:r>
+        <w:rPr>
+          <w:rFonts w:ascii="Aptos" w:hAnsi="Aptos" w:cs="Aptos" w:eastAsia="Aptos"/>
+          <w:color w:val="auto"/>
+          <w:spacing w:val="0"/>
+          <w:position w:val="0"/>
+          <w:sz w:val="24"/>
+          <w:shd w:fill="auto" w:val="clear"/>
+        </w:rPr>
+        <w:t xml:space="preserve">0.81) and a maximum area under the receiver characteristics curve (AUC) of 0.77 </w:t>
+      </w:r>
+      <w:hyperlink xmlns:r="http://schemas.openxmlformats.org/officeDocument/2006/relationships" r:id="docRId31">
         <w:r>
           <w:rPr>
             <w:rFonts w:ascii="Aptos" w:hAnsi="Aptos" w:cs="Aptos" w:eastAsia="Aptos"/>
@@ -2183,7 +2128,7 @@
             <w:shd w:fill="auto" w:val="clear"/>
             <w:vertAlign w:val="superscript"/>
           </w:rPr>
-          <w:t xml:space="preserve">19</w:t>
+          <w:t xml:space="preserve">14</w:t>
         </w:r>
       </w:hyperlink>
       <w:r>
@@ -2196,41 +2141,13 @@
           <w:shd w:fill="auto" w:val="clear"/>
         </w:rPr>
         <w:t xml:space="preserve">.</w:t>
-      </w:r>
-    </w:p>
-    <w:p>
-      <w:pPr>
-        <w:spacing w:before="0" w:after="160" w:line="278"/>
-        <w:ind w:right="0" w:left="0" w:firstLine="0"/>
-        <w:jc w:val="left"/>
-        <w:rPr>
-          <w:rFonts w:ascii="Aptos" w:hAnsi="Aptos" w:cs="Aptos" w:eastAsia="Aptos"/>
-          <w:b/>
-          <w:color w:val="auto"/>
-          <w:spacing w:val="0"/>
-          <w:position w:val="0"/>
-          <w:sz w:val="24"/>
-          <w:shd w:fill="auto" w:val="clear"/>
-        </w:rPr>
-      </w:pPr>
-      <w:r>
-        <w:rPr>
-          <w:rFonts w:ascii="Aptos" w:hAnsi="Aptos" w:cs="Aptos" w:eastAsia="Aptos"/>
-          <w:b/>
-          <w:color w:val="auto"/>
-          <w:spacing w:val="0"/>
-          <w:position w:val="0"/>
-          <w:sz w:val="24"/>
-          <w:shd w:fill="auto" w:val="clear"/>
-        </w:rPr>
-        <w:t xml:space="preserve">Comparative Analysis of Machine Learning Techniques</w:t>
       </w:r>
     </w:p>
     <w:p>
       <w:pPr>
         <w:numPr>
           <w:ilvl w:val="0"/>
-          <w:numId w:val="16"/>
+          <w:numId w:val="24"/>
         </w:numPr>
         <w:tabs>
           <w:tab w:val="left" w:pos="720" w:leader="none"/>
@@ -2257,20 +2174,20 @@
           <w:sz w:val="24"/>
           <w:shd w:fill="auto" w:val="clear"/>
         </w:rPr>
-        <w:t xml:space="preserve">Performance of Various Models</w:t>
-      </w:r>
-      <w:r>
-        <w:rPr>
-          <w:rFonts w:ascii="Aptos" w:hAnsi="Aptos" w:cs="Aptos" w:eastAsia="Aptos"/>
-          <w:color w:val="auto"/>
-          <w:spacing w:val="0"/>
-          <w:position w:val="0"/>
-          <w:sz w:val="24"/>
-          <w:shd w:fill="auto" w:val="clear"/>
-        </w:rPr>
-        <w:t xml:space="preserve">: The study explored several machine learning methods including the support vector machine (SVM), decision tree, and integrated learning models such as Adaboost and Bagging. The Adaboost algorithm notably outperformed others, with a G-mean of 94.65% and an impressive AUC of 0.9817 </w:t>
-      </w:r>
-      <w:hyperlink xmlns:r="http://schemas.openxmlformats.org/officeDocument/2006/relationships" r:id="docRId23">
+        <w:t xml:space="preserve">Important Predictive Variables</w:t>
+      </w:r>
+      <w:r>
+        <w:rPr>
+          <w:rFonts w:ascii="Aptos" w:hAnsi="Aptos" w:cs="Aptos" w:eastAsia="Aptos"/>
+          <w:color w:val="auto"/>
+          <w:spacing w:val="0"/>
+          <w:position w:val="0"/>
+          <w:sz w:val="24"/>
+          <w:shd w:fill="auto" w:val="clear"/>
+        </w:rPr>
+        <w:t xml:space="preserve">: Key physiological predictors identified through the model included potassium levels, body weight, aspartate aminotransferase, height, and heart rate. These variables were critical in predicting uncontrolled diabetes, emphasizing the importance of physiological biomarkers and patient characteristics in the absence of regular glycemic status measurements </w:t>
+      </w:r>
+      <w:hyperlink xmlns:r="http://schemas.openxmlformats.org/officeDocument/2006/relationships" r:id="docRId32">
         <w:r>
           <w:rPr>
             <w:rFonts w:ascii="Aptos" w:hAnsi="Aptos" w:cs="Aptos" w:eastAsia="Aptos"/>
@@ -2282,7 +2199,7 @@
             <w:shd w:fill="auto" w:val="clear"/>
             <w:vertAlign w:val="superscript"/>
           </w:rPr>
-          <w:t xml:space="preserve">19</w:t>
+          <w:t xml:space="preserve">14</w:t>
         </w:r>
       </w:hyperlink>
       <w:r>
@@ -2295,13 +2212,41 @@
           <w:shd w:fill="auto" w:val="clear"/>
         </w:rPr>
         <w:t xml:space="preserve">.</w:t>
+      </w:r>
+    </w:p>
+    <w:p>
+      <w:pPr>
+        <w:spacing w:before="0" w:after="160" w:line="278"/>
+        <w:ind w:right="0" w:left="0" w:firstLine="0"/>
+        <w:jc w:val="left"/>
+        <w:rPr>
+          <w:rFonts w:ascii="Aptos" w:hAnsi="Aptos" w:cs="Aptos" w:eastAsia="Aptos"/>
+          <w:b/>
+          <w:color w:val="auto"/>
+          <w:spacing w:val="0"/>
+          <w:position w:val="0"/>
+          <w:sz w:val="24"/>
+          <w:shd w:fill="auto" w:val="clear"/>
+        </w:rPr>
+      </w:pPr>
+      <w:r>
+        <w:rPr>
+          <w:rFonts w:ascii="Aptos" w:hAnsi="Aptos" w:cs="Aptos" w:eastAsia="Aptos"/>
+          <w:b/>
+          <w:color w:val="auto"/>
+          <w:spacing w:val="0"/>
+          <w:position w:val="0"/>
+          <w:sz w:val="24"/>
+          <w:shd w:fill="auto" w:val="clear"/>
+        </w:rPr>
+        <w:t xml:space="preserve">Statistical Analysis and Enhanced Predictive Methods</w:t>
       </w:r>
     </w:p>
     <w:p>
       <w:pPr>
         <w:numPr>
           <w:ilvl w:val="0"/>
-          <w:numId w:val="16"/>
+          <w:numId w:val="26"/>
         </w:numPr>
         <w:tabs>
           <w:tab w:val="left" w:pos="720" w:leader="none"/>
@@ -2328,20 +2273,20 @@
           <w:sz w:val="24"/>
           <w:shd w:fill="auto" w:val="clear"/>
         </w:rPr>
-        <w:t xml:space="preserve">Variable Importance in Classification</w:t>
-      </w:r>
-      <w:r>
-        <w:rPr>
-          <w:rFonts w:ascii="Aptos" w:hAnsi="Aptos" w:cs="Aptos" w:eastAsia="Aptos"/>
-          <w:color w:val="auto"/>
-          <w:spacing w:val="0"/>
-          <w:position w:val="0"/>
-          <w:sz w:val="24"/>
-          <w:shd w:fill="auto" w:val="clear"/>
-        </w:rPr>
-        <w:t xml:space="preserve">: In the classification process, fasting blood glucose, age, and BMI were identified as significant variables, influencing the outcomes of the predictive models. However, the decision tree model showed relatively lower performance compared to the SVM and ensemble learning models </w:t>
-      </w:r>
-      <w:hyperlink xmlns:r="http://schemas.openxmlformats.org/officeDocument/2006/relationships" r:id="docRId24">
+        <w:t xml:space="preserve">ANOVA and Weighted Ensemble</w:t>
+      </w:r>
+      <w:r>
+        <w:rPr>
+          <w:rFonts w:ascii="Aptos" w:hAnsi="Aptos" w:cs="Aptos" w:eastAsia="Aptos"/>
+          <w:color w:val="auto"/>
+          <w:spacing w:val="0"/>
+          <w:position w:val="0"/>
+          <w:sz w:val="24"/>
+          <w:shd w:fill="auto" w:val="clear"/>
+        </w:rPr>
+        <w:t xml:space="preserve">: A statistical analysis of variance (ANOVA) test indicated significant improvement in the performance of diabetes prediction when a proposed weighted ensemble method, coupled with preprocessing, was implemented </w:t>
+      </w:r>
+      <w:hyperlink xmlns:r="http://schemas.openxmlformats.org/officeDocument/2006/relationships" r:id="docRId33">
         <w:r>
           <w:rPr>
             <w:rFonts w:ascii="Aptos" w:hAnsi="Aptos" w:cs="Aptos" w:eastAsia="Aptos"/>
@@ -2353,7 +2298,7 @@
             <w:shd w:fill="auto" w:val="clear"/>
             <w:vertAlign w:val="superscript"/>
           </w:rPr>
-          <w:t xml:space="preserve">19</w:t>
+          <w:t xml:space="preserve">18</w:t>
         </w:r>
       </w:hyperlink>
       <w:r>
@@ -2366,69 +2311,13 @@
           <w:shd w:fill="auto" w:val="clear"/>
         </w:rPr>
         <w:t xml:space="preserve">.</w:t>
-      </w:r>
-    </w:p>
-    <w:p>
-      <w:pPr>
-        <w:spacing w:before="0" w:after="160" w:line="278"/>
-        <w:ind w:right="0" w:left="0" w:firstLine="0"/>
-        <w:jc w:val="left"/>
-        <w:rPr>
-          <w:rFonts w:ascii="Aptos" w:hAnsi="Aptos" w:cs="Aptos" w:eastAsia="Aptos"/>
-          <w:b/>
-          <w:color w:val="auto"/>
-          <w:spacing w:val="0"/>
-          <w:position w:val="0"/>
-          <w:sz w:val="24"/>
-          <w:shd w:fill="auto" w:val="clear"/>
-        </w:rPr>
-      </w:pPr>
-      <w:r>
-        <w:rPr>
-          <w:rFonts w:ascii="Aptos" w:hAnsi="Aptos" w:cs="Aptos" w:eastAsia="Aptos"/>
-          <w:b/>
-          <w:color w:val="auto"/>
-          <w:spacing w:val="0"/>
-          <w:position w:val="0"/>
-          <w:sz w:val="24"/>
-          <w:shd w:fill="auto" w:val="clear"/>
-        </w:rPr>
-        <w:t xml:space="preserve">Challenges and Considerations</w:t>
-      </w:r>
-    </w:p>
-    <w:p>
-      <w:pPr>
-        <w:spacing w:before="0" w:after="160" w:line="278"/>
-        <w:ind w:right="0" w:left="0" w:firstLine="0"/>
-        <w:jc w:val="left"/>
-        <w:rPr>
-          <w:rFonts w:ascii="Aptos" w:hAnsi="Aptos" w:cs="Aptos" w:eastAsia="Aptos"/>
-          <w:b/>
-          <w:color w:val="auto"/>
-          <w:spacing w:val="0"/>
-          <w:position w:val="0"/>
-          <w:sz w:val="24"/>
-          <w:shd w:fill="auto" w:val="clear"/>
-        </w:rPr>
-      </w:pPr>
-      <w:r>
-        <w:rPr>
-          <w:rFonts w:ascii="Aptos" w:hAnsi="Aptos" w:cs="Aptos" w:eastAsia="Aptos"/>
-          <w:b/>
-          <w:color w:val="auto"/>
-          <w:spacing w:val="0"/>
-          <w:position w:val="0"/>
-          <w:sz w:val="24"/>
-          <w:shd w:fill="auto" w:val="clear"/>
-        </w:rPr>
-        <w:t xml:space="preserve">Methodological Framework Challenges</w:t>
       </w:r>
     </w:p>
     <w:p>
       <w:pPr>
         <w:numPr>
           <w:ilvl w:val="0"/>
-          <w:numId w:val="18"/>
+          <w:numId w:val="26"/>
         </w:numPr>
         <w:tabs>
           <w:tab w:val="left" w:pos="720" w:leader="none"/>
@@ -2455,20 +2344,20 @@
           <w:sz w:val="24"/>
           <w:shd w:fill="auto" w:val="clear"/>
         </w:rPr>
-        <w:t xml:space="preserve">Hyperparameter Optimization</w:t>
-      </w:r>
-      <w:r>
-        <w:rPr>
-          <w:rFonts w:ascii="Aptos" w:hAnsi="Aptos" w:cs="Aptos" w:eastAsia="Aptos"/>
-          <w:color w:val="auto"/>
-          <w:spacing w:val="0"/>
-          <w:position w:val="0"/>
-          <w:sz w:val="24"/>
-          <w:shd w:fill="auto" w:val="clear"/>
-        </w:rPr>
-        <w:t xml:space="preserve">: The application of grid search hyperparameter optimization is crucial for tuning the critical parameters of machine learning models used in analyzing the ShanghaiT1DM and ShanghaiT2DM datasets. This process, although effective, poses significant challenges in terms of computational cost and time, especially when dealing with large datasets </w:t>
-      </w:r>
-      <w:hyperlink xmlns:r="http://schemas.openxmlformats.org/officeDocument/2006/relationships" r:id="docRId25">
+        <w:t xml:space="preserve">Chi-Square Test for Classification Satisfaction</w:t>
+      </w:r>
+      <w:r>
+        <w:rPr>
+          <w:rFonts w:ascii="Aptos" w:hAnsi="Aptos" w:cs="Aptos" w:eastAsia="Aptos"/>
+          <w:color w:val="auto"/>
+          <w:spacing w:val="0"/>
+          <w:position w:val="0"/>
+          <w:sz w:val="24"/>
+          <w:shd w:fill="auto" w:val="clear"/>
+        </w:rPr>
+        <w:t xml:space="preserve">: The chi-square test was utilized to analyze the satisfaction with different classification variables among respondents, highlighting the model's effectiveness in classifying diabetes-related variables </w:t>
+      </w:r>
+      <w:hyperlink xmlns:r="http://schemas.openxmlformats.org/officeDocument/2006/relationships" r:id="docRId34">
         <w:r>
           <w:rPr>
             <w:rFonts w:ascii="Aptos" w:hAnsi="Aptos" w:cs="Aptos" w:eastAsia="Aptos"/>
@@ -2480,7 +2369,7 @@
             <w:shd w:fill="auto" w:val="clear"/>
             <w:vertAlign w:val="superscript"/>
           </w:rPr>
-          <w:t xml:space="preserve">18</w:t>
+          <w:t xml:space="preserve">19</w:t>
         </w:r>
       </w:hyperlink>
       <w:r>
@@ -2493,13 +2382,41 @@
           <w:shd w:fill="auto" w:val="clear"/>
         </w:rPr>
         <w:t xml:space="preserve">.</w:t>
+      </w:r>
+    </w:p>
+    <w:p>
+      <w:pPr>
+        <w:spacing w:before="0" w:after="160" w:line="278"/>
+        <w:ind w:right="0" w:left="0" w:firstLine="0"/>
+        <w:jc w:val="left"/>
+        <w:rPr>
+          <w:rFonts w:ascii="Aptos" w:hAnsi="Aptos" w:cs="Aptos" w:eastAsia="Aptos"/>
+          <w:b/>
+          <w:color w:val="auto"/>
+          <w:spacing w:val="0"/>
+          <w:position w:val="0"/>
+          <w:sz w:val="24"/>
+          <w:shd w:fill="auto" w:val="clear"/>
+        </w:rPr>
+      </w:pPr>
+      <w:r>
+        <w:rPr>
+          <w:rFonts w:ascii="Aptos" w:hAnsi="Aptos" w:cs="Aptos" w:eastAsia="Aptos"/>
+          <w:b/>
+          <w:color w:val="auto"/>
+          <w:spacing w:val="0"/>
+          <w:position w:val="0"/>
+          <w:sz w:val="24"/>
+          <w:shd w:fill="auto" w:val="clear"/>
+        </w:rPr>
+        <w:t xml:space="preserve">Comparative Analysis of Machine Learning Techniques</w:t>
       </w:r>
     </w:p>
     <w:p>
       <w:pPr>
         <w:numPr>
           <w:ilvl w:val="0"/>
-          <w:numId w:val="18"/>
+          <w:numId w:val="28"/>
         </w:numPr>
         <w:tabs>
           <w:tab w:val="left" w:pos="720" w:leader="none"/>
@@ -2526,25 +2443,294 @@
           <w:sz w:val="24"/>
           <w:shd w:fill="auto" w:val="clear"/>
         </w:rPr>
-        <w:t xml:space="preserve">Data Preprocessing Steps</w:t>
-      </w:r>
-      <w:r>
-        <w:rPr>
-          <w:rFonts w:ascii="Aptos" w:hAnsi="Aptos" w:cs="Aptos" w:eastAsia="Aptos"/>
-          <w:color w:val="auto"/>
-          <w:spacing w:val="0"/>
-          <w:position w:val="0"/>
-          <w:sz w:val="24"/>
-          <w:shd w:fill="auto" w:val="clear"/>
-        </w:rPr>
-        <w:t xml:space="preserve">: The methodological framework for these datasets includes several preprocessing steps:</w:t>
+        <w:t xml:space="preserve">Performance of Various Models</w:t>
+      </w:r>
+      <w:r>
+        <w:rPr>
+          <w:rFonts w:ascii="Aptos" w:hAnsi="Aptos" w:cs="Aptos" w:eastAsia="Aptos"/>
+          <w:color w:val="auto"/>
+          <w:spacing w:val="0"/>
+          <w:position w:val="0"/>
+          <w:sz w:val="24"/>
+          <w:shd w:fill="auto" w:val="clear"/>
+        </w:rPr>
+        <w:t xml:space="preserve">: The study explored several machine learning methods including the support vector machine (SVM), decision tree, and integrated learning models such as Adaboost and Bagging. The Adaboost algorithm notably outperformed others, with a G-mean of 94.65% and an impressive AUC of 0.9817 </w:t>
+      </w:r>
+      <w:hyperlink xmlns:r="http://schemas.openxmlformats.org/officeDocument/2006/relationships" r:id="docRId35">
+        <w:r>
+          <w:rPr>
+            <w:rFonts w:ascii="Aptos" w:hAnsi="Aptos" w:cs="Aptos" w:eastAsia="Aptos"/>
+            <w:color w:val="467886"/>
+            <w:spacing w:val="0"/>
+            <w:position w:val="0"/>
+            <w:sz w:val="24"/>
+            <w:u w:val="single"/>
+            <w:shd w:fill="auto" w:val="clear"/>
+            <w:vertAlign w:val="superscript"/>
+          </w:rPr>
+          <w:t xml:space="preserve">19</w:t>
+        </w:r>
+      </w:hyperlink>
+      <w:r>
+        <w:rPr>
+          <w:rFonts w:ascii="Aptos" w:hAnsi="Aptos" w:cs="Aptos" w:eastAsia="Aptos"/>
+          <w:color w:val="auto"/>
+          <w:spacing w:val="0"/>
+          <w:position w:val="0"/>
+          <w:sz w:val="24"/>
+          <w:shd w:fill="auto" w:val="clear"/>
+        </w:rPr>
+        <w:t xml:space="preserve">.</w:t>
       </w:r>
     </w:p>
     <w:p>
       <w:pPr>
         <w:numPr>
           <w:ilvl w:val="0"/>
-          <w:numId w:val="18"/>
+          <w:numId w:val="28"/>
+        </w:numPr>
+        <w:tabs>
+          <w:tab w:val="left" w:pos="720" w:leader="none"/>
+        </w:tabs>
+        <w:spacing w:before="0" w:after="160" w:line="278"/>
+        <w:ind w:right="0" w:left="720" w:hanging="360"/>
+        <w:jc w:val="left"/>
+        <w:rPr>
+          <w:rFonts w:ascii="Aptos" w:hAnsi="Aptos" w:cs="Aptos" w:eastAsia="Aptos"/>
+          <w:color w:val="auto"/>
+          <w:spacing w:val="0"/>
+          <w:position w:val="0"/>
+          <w:sz w:val="24"/>
+          <w:shd w:fill="auto" w:val="clear"/>
+        </w:rPr>
+      </w:pPr>
+      <w:r>
+        <w:rPr>
+          <w:rFonts w:ascii="Aptos" w:hAnsi="Aptos" w:cs="Aptos" w:eastAsia="Aptos"/>
+          <w:b/>
+          <w:color w:val="auto"/>
+          <w:spacing w:val="0"/>
+          <w:position w:val="0"/>
+          <w:sz w:val="24"/>
+          <w:shd w:fill="auto" w:val="clear"/>
+        </w:rPr>
+        <w:t xml:space="preserve">Variable Importance in Classification</w:t>
+      </w:r>
+      <w:r>
+        <w:rPr>
+          <w:rFonts w:ascii="Aptos" w:hAnsi="Aptos" w:cs="Aptos" w:eastAsia="Aptos"/>
+          <w:color w:val="auto"/>
+          <w:spacing w:val="0"/>
+          <w:position w:val="0"/>
+          <w:sz w:val="24"/>
+          <w:shd w:fill="auto" w:val="clear"/>
+        </w:rPr>
+        <w:t xml:space="preserve">: In the classification process, fasting blood glucose, age, and BMI were identified as significant variables, influencing the outcomes of the predictive models. However, the decision tree model showed relatively lower performance compared to the SVM and ensemble learning models </w:t>
+      </w:r>
+      <w:hyperlink xmlns:r="http://schemas.openxmlformats.org/officeDocument/2006/relationships" r:id="docRId36">
+        <w:r>
+          <w:rPr>
+            <w:rFonts w:ascii="Aptos" w:hAnsi="Aptos" w:cs="Aptos" w:eastAsia="Aptos"/>
+            <w:color w:val="467886"/>
+            <w:spacing w:val="0"/>
+            <w:position w:val="0"/>
+            <w:sz w:val="24"/>
+            <w:u w:val="single"/>
+            <w:shd w:fill="auto" w:val="clear"/>
+            <w:vertAlign w:val="superscript"/>
+          </w:rPr>
+          <w:t xml:space="preserve">19</w:t>
+        </w:r>
+      </w:hyperlink>
+      <w:r>
+        <w:rPr>
+          <w:rFonts w:ascii="Aptos" w:hAnsi="Aptos" w:cs="Aptos" w:eastAsia="Aptos"/>
+          <w:color w:val="auto"/>
+          <w:spacing w:val="0"/>
+          <w:position w:val="0"/>
+          <w:sz w:val="24"/>
+          <w:shd w:fill="auto" w:val="clear"/>
+        </w:rPr>
+        <w:t xml:space="preserve">.</w:t>
+      </w:r>
+    </w:p>
+    <w:p>
+      <w:pPr>
+        <w:spacing w:before="0" w:after="160" w:line="278"/>
+        <w:ind w:right="0" w:left="0" w:firstLine="0"/>
+        <w:jc w:val="left"/>
+        <w:rPr>
+          <w:rFonts w:ascii="Aptos" w:hAnsi="Aptos" w:cs="Aptos" w:eastAsia="Aptos"/>
+          <w:b/>
+          <w:color w:val="auto"/>
+          <w:spacing w:val="0"/>
+          <w:position w:val="0"/>
+          <w:sz w:val="24"/>
+          <w:shd w:fill="auto" w:val="clear"/>
+        </w:rPr>
+      </w:pPr>
+      <w:r>
+        <w:rPr>
+          <w:rFonts w:ascii="Aptos" w:hAnsi="Aptos" w:cs="Aptos" w:eastAsia="Aptos"/>
+          <w:b/>
+          <w:color w:val="auto"/>
+          <w:spacing w:val="0"/>
+          <w:position w:val="0"/>
+          <w:sz w:val="24"/>
+          <w:shd w:fill="auto" w:val="clear"/>
+        </w:rPr>
+        <w:t xml:space="preserve">Challenges and Considerations</w:t>
+      </w:r>
+    </w:p>
+    <w:p>
+      <w:pPr>
+        <w:spacing w:before="0" w:after="160" w:line="278"/>
+        <w:ind w:right="0" w:left="0" w:firstLine="0"/>
+        <w:jc w:val="left"/>
+        <w:rPr>
+          <w:rFonts w:ascii="Aptos" w:hAnsi="Aptos" w:cs="Aptos" w:eastAsia="Aptos"/>
+          <w:b/>
+          <w:color w:val="auto"/>
+          <w:spacing w:val="0"/>
+          <w:position w:val="0"/>
+          <w:sz w:val="24"/>
+          <w:shd w:fill="auto" w:val="clear"/>
+        </w:rPr>
+      </w:pPr>
+      <w:r>
+        <w:rPr>
+          <w:rFonts w:ascii="Aptos" w:hAnsi="Aptos" w:cs="Aptos" w:eastAsia="Aptos"/>
+          <w:b/>
+          <w:color w:val="auto"/>
+          <w:spacing w:val="0"/>
+          <w:position w:val="0"/>
+          <w:sz w:val="24"/>
+          <w:shd w:fill="auto" w:val="clear"/>
+        </w:rPr>
+        <w:t xml:space="preserve">Methodological Framework Challenges</w:t>
+      </w:r>
+    </w:p>
+    <w:p>
+      <w:pPr>
+        <w:numPr>
+          <w:ilvl w:val="0"/>
+          <w:numId w:val="30"/>
+        </w:numPr>
+        <w:tabs>
+          <w:tab w:val="left" w:pos="720" w:leader="none"/>
+        </w:tabs>
+        <w:spacing w:before="0" w:after="160" w:line="278"/>
+        <w:ind w:right="0" w:left="720" w:hanging="360"/>
+        <w:jc w:val="left"/>
+        <w:rPr>
+          <w:rFonts w:ascii="Aptos" w:hAnsi="Aptos" w:cs="Aptos" w:eastAsia="Aptos"/>
+          <w:color w:val="auto"/>
+          <w:spacing w:val="0"/>
+          <w:position w:val="0"/>
+          <w:sz w:val="24"/>
+          <w:shd w:fill="auto" w:val="clear"/>
+        </w:rPr>
+      </w:pPr>
+      <w:r>
+        <w:rPr>
+          <w:rFonts w:ascii="Aptos" w:hAnsi="Aptos" w:cs="Aptos" w:eastAsia="Aptos"/>
+          <w:b/>
+          <w:color w:val="auto"/>
+          <w:spacing w:val="0"/>
+          <w:position w:val="0"/>
+          <w:sz w:val="24"/>
+          <w:shd w:fill="auto" w:val="clear"/>
+        </w:rPr>
+        <w:t xml:space="preserve">Hyperparameter Optimization</w:t>
+      </w:r>
+      <w:r>
+        <w:rPr>
+          <w:rFonts w:ascii="Aptos" w:hAnsi="Aptos" w:cs="Aptos" w:eastAsia="Aptos"/>
+          <w:color w:val="auto"/>
+          <w:spacing w:val="0"/>
+          <w:position w:val="0"/>
+          <w:sz w:val="24"/>
+          <w:shd w:fill="auto" w:val="clear"/>
+        </w:rPr>
+        <w:t xml:space="preserve">: The application of grid search hyperparameter optimization is crucial for tuning the critical parameters of machine learning models used in analyzing the ShanghaiT1DM and ShanghaiT2DM datasets. This process, although effective, poses significant challenges in terms of computational cost and time, especially when dealing with large datasets </w:t>
+      </w:r>
+      <w:hyperlink xmlns:r="http://schemas.openxmlformats.org/officeDocument/2006/relationships" r:id="docRId37">
+        <w:r>
+          <w:rPr>
+            <w:rFonts w:ascii="Aptos" w:hAnsi="Aptos" w:cs="Aptos" w:eastAsia="Aptos"/>
+            <w:color w:val="467886"/>
+            <w:spacing w:val="0"/>
+            <w:position w:val="0"/>
+            <w:sz w:val="24"/>
+            <w:u w:val="single"/>
+            <w:shd w:fill="auto" w:val="clear"/>
+            <w:vertAlign w:val="superscript"/>
+          </w:rPr>
+          <w:t xml:space="preserve">18</w:t>
+        </w:r>
+      </w:hyperlink>
+      <w:r>
+        <w:rPr>
+          <w:rFonts w:ascii="Aptos" w:hAnsi="Aptos" w:cs="Aptos" w:eastAsia="Aptos"/>
+          <w:color w:val="auto"/>
+          <w:spacing w:val="0"/>
+          <w:position w:val="0"/>
+          <w:sz w:val="24"/>
+          <w:shd w:fill="auto" w:val="clear"/>
+        </w:rPr>
+        <w:t xml:space="preserve">.</w:t>
+      </w:r>
+    </w:p>
+    <w:p>
+      <w:pPr>
+        <w:numPr>
+          <w:ilvl w:val="0"/>
+          <w:numId w:val="30"/>
+        </w:numPr>
+        <w:tabs>
+          <w:tab w:val="left" w:pos="720" w:leader="none"/>
+        </w:tabs>
+        <w:spacing w:before="0" w:after="160" w:line="278"/>
+        <w:ind w:right="0" w:left="720" w:hanging="360"/>
+        <w:jc w:val="left"/>
+        <w:rPr>
+          <w:rFonts w:ascii="Aptos" w:hAnsi="Aptos" w:cs="Aptos" w:eastAsia="Aptos"/>
+          <w:color w:val="auto"/>
+          <w:spacing w:val="0"/>
+          <w:position w:val="0"/>
+          <w:sz w:val="24"/>
+          <w:shd w:fill="auto" w:val="clear"/>
+        </w:rPr>
+      </w:pPr>
+      <w:r>
+        <w:rPr>
+          <w:rFonts w:ascii="Aptos" w:hAnsi="Aptos" w:cs="Aptos" w:eastAsia="Aptos"/>
+          <w:b/>
+          <w:color w:val="auto"/>
+          <w:spacing w:val="0"/>
+          <w:position w:val="0"/>
+          <w:sz w:val="24"/>
+          <w:shd w:fill="auto" w:val="clear"/>
+        </w:rPr>
+        <w:t xml:space="preserve">Data Preprocessing Steps</w:t>
+      </w:r>
+      <w:r>
+        <w:rPr>
+          <w:rFonts w:ascii="Aptos" w:hAnsi="Aptos" w:cs="Aptos" w:eastAsia="Aptos"/>
+          <w:color w:val="auto"/>
+          <w:spacing w:val="0"/>
+          <w:position w:val="0"/>
+          <w:sz w:val="24"/>
+          <w:shd w:fill="auto" w:val="clear"/>
+        </w:rPr>
+        <w:t xml:space="preserve">: The methodological framework for these datasets includes several preprocessing steps:</w:t>
+      </w:r>
+    </w:p>
+    <w:p>
+      <w:pPr>
+        <w:numPr>
+          <w:ilvl w:val="0"/>
+          <w:numId w:val="30"/>
         </w:numPr>
         <w:tabs>
           <w:tab w:val="left" w:pos="1440" w:leader="none"/>
@@ -2589,7 +2775,7 @@
       <w:pPr>
         <w:numPr>
           <w:ilvl w:val="0"/>
-          <w:numId w:val="18"/>
+          <w:numId w:val="30"/>
         </w:numPr>
         <w:tabs>
           <w:tab w:val="left" w:pos="1440" w:leader="none"/>
@@ -2634,7 +2820,7 @@
       <w:pPr>
         <w:numPr>
           <w:ilvl w:val="0"/>
-          <w:numId w:val="18"/>
+          <w:numId w:val="30"/>
         </w:numPr>
         <w:tabs>
           <w:tab w:val="left" w:pos="1440" w:leader="none"/>
@@ -2674,7 +2860,7 @@
         </w:rPr>
         <w:t xml:space="preserve">: While K-fold cross-validation is used to validate the models effectively, it also increases the computational load and complexity of the model evaluation process </w:t>
       </w:r>
-      <w:hyperlink xmlns:r="http://schemas.openxmlformats.org/officeDocument/2006/relationships" r:id="docRId26">
+      <w:hyperlink xmlns:r="http://schemas.openxmlformats.org/officeDocument/2006/relationships" r:id="docRId38">
         <w:r>
           <w:rPr>
             <w:rFonts w:ascii="Aptos" w:hAnsi="Aptos" w:cs="Aptos" w:eastAsia="Aptos"/>
@@ -2949,7 +3135,7 @@
         </w:rPr>
         <w:t xml:space="preserve">[1] - </w:t>
       </w:r>
-      <w:hyperlink xmlns:r="http://schemas.openxmlformats.org/officeDocument/2006/relationships" r:id="docRId27">
+      <w:hyperlink xmlns:r="http://schemas.openxmlformats.org/officeDocument/2006/relationships" r:id="docRId39">
         <w:r>
           <w:rPr>
             <w:rFonts w:ascii="Aptos" w:hAnsi="Aptos" w:cs="Aptos" w:eastAsia="Aptos"/>
@@ -2974,7 +3160,7 @@
         </w:rPr>
         <w:t xml:space="preserve"> [2] - </w:t>
       </w:r>
-      <w:hyperlink xmlns:r="http://schemas.openxmlformats.org/officeDocument/2006/relationships" r:id="docRId28">
+      <w:hyperlink xmlns:r="http://schemas.openxmlformats.org/officeDocument/2006/relationships" r:id="docRId40">
         <w:r>
           <w:rPr>
             <w:rFonts w:ascii="Aptos" w:hAnsi="Aptos" w:cs="Aptos" w:eastAsia="Aptos"/>
@@ -2999,7 +3185,7 @@
         </w:rPr>
         <w:t xml:space="preserve"> [3] - </w:t>
       </w:r>
-      <w:hyperlink xmlns:r="http://schemas.openxmlformats.org/officeDocument/2006/relationships" r:id="docRId29">
+      <w:hyperlink xmlns:r="http://schemas.openxmlformats.org/officeDocument/2006/relationships" r:id="docRId41">
         <w:r>
           <w:rPr>
             <w:rFonts w:ascii="Aptos" w:hAnsi="Aptos" w:cs="Aptos" w:eastAsia="Aptos"/>
@@ -3024,7 +3210,7 @@
         </w:rPr>
         <w:t xml:space="preserve"> [4] - </w:t>
       </w:r>
-      <w:hyperlink xmlns:r="http://schemas.openxmlformats.org/officeDocument/2006/relationships" r:id="docRId30">
+      <w:hyperlink xmlns:r="http://schemas.openxmlformats.org/officeDocument/2006/relationships" r:id="docRId42">
         <w:r>
           <w:rPr>
             <w:rFonts w:ascii="Aptos" w:hAnsi="Aptos" w:cs="Aptos" w:eastAsia="Aptos"/>
@@ -3049,7 +3235,7 @@
         </w:rPr>
         <w:t xml:space="preserve"> [5] - </w:t>
       </w:r>
-      <w:hyperlink xmlns:r="http://schemas.openxmlformats.org/officeDocument/2006/relationships" r:id="docRId31">
+      <w:hyperlink xmlns:r="http://schemas.openxmlformats.org/officeDocument/2006/relationships" r:id="docRId43">
         <w:r>
           <w:rPr>
             <w:rFonts w:ascii="Aptos" w:hAnsi="Aptos" w:cs="Aptos" w:eastAsia="Aptos"/>
@@ -3074,7 +3260,7 @@
         </w:rPr>
         <w:t xml:space="preserve"> [6] - </w:t>
       </w:r>
-      <w:hyperlink xmlns:r="http://schemas.openxmlformats.org/officeDocument/2006/relationships" r:id="docRId32">
+      <w:hyperlink xmlns:r="http://schemas.openxmlformats.org/officeDocument/2006/relationships" r:id="docRId44">
         <w:r>
           <w:rPr>
             <w:rFonts w:ascii="Aptos" w:hAnsi="Aptos" w:cs="Aptos" w:eastAsia="Aptos"/>
@@ -3099,7 +3285,7 @@
         </w:rPr>
         <w:t xml:space="preserve"> [7] - </w:t>
       </w:r>
-      <w:hyperlink xmlns:r="http://schemas.openxmlformats.org/officeDocument/2006/relationships" r:id="docRId33">
+      <w:hyperlink xmlns:r="http://schemas.openxmlformats.org/officeDocument/2006/relationships" r:id="docRId45">
         <w:r>
           <w:rPr>
             <w:rFonts w:ascii="Aptos" w:hAnsi="Aptos" w:cs="Aptos" w:eastAsia="Aptos"/>
@@ -3124,7 +3310,7 @@
         </w:rPr>
         <w:t xml:space="preserve"> [8] - </w:t>
       </w:r>
-      <w:hyperlink xmlns:r="http://schemas.openxmlformats.org/officeDocument/2006/relationships" r:id="docRId34">
+      <w:hyperlink xmlns:r="http://schemas.openxmlformats.org/officeDocument/2006/relationships" r:id="docRId46">
         <w:r>
           <w:rPr>
             <w:rFonts w:ascii="Aptos" w:hAnsi="Aptos" w:cs="Aptos" w:eastAsia="Aptos"/>
@@ -3149,7 +3335,7 @@
         </w:rPr>
         <w:t xml:space="preserve"> [9] - </w:t>
       </w:r>
-      <w:hyperlink xmlns:r="http://schemas.openxmlformats.org/officeDocument/2006/relationships" r:id="docRId35">
+      <w:hyperlink xmlns:r="http://schemas.openxmlformats.org/officeDocument/2006/relationships" r:id="docRId47">
         <w:r>
           <w:rPr>
             <w:rFonts w:ascii="Aptos" w:hAnsi="Aptos" w:cs="Aptos" w:eastAsia="Aptos"/>
@@ -3174,7 +3360,7 @@
         </w:rPr>
         <w:t xml:space="preserve"> [10] - </w:t>
       </w:r>
-      <w:hyperlink xmlns:r="http://schemas.openxmlformats.org/officeDocument/2006/relationships" r:id="docRId36">
+      <w:hyperlink xmlns:r="http://schemas.openxmlformats.org/officeDocument/2006/relationships" r:id="docRId48">
         <w:r>
           <w:rPr>
             <w:rFonts w:ascii="Aptos" w:hAnsi="Aptos" w:cs="Aptos" w:eastAsia="Aptos"/>
@@ -3199,7 +3385,7 @@
         </w:rPr>
         <w:t xml:space="preserve"> [11] - </w:t>
       </w:r>
-      <w:hyperlink xmlns:r="http://schemas.openxmlformats.org/officeDocument/2006/relationships" r:id="docRId37">
+      <w:hyperlink xmlns:r="http://schemas.openxmlformats.org/officeDocument/2006/relationships" r:id="docRId49">
         <w:r>
           <w:rPr>
             <w:rFonts w:ascii="Aptos" w:hAnsi="Aptos" w:cs="Aptos" w:eastAsia="Aptos"/>
@@ -3224,7 +3410,7 @@
         </w:rPr>
         <w:t xml:space="preserve"> [12] - </w:t>
       </w:r>
-      <w:hyperlink xmlns:r="http://schemas.openxmlformats.org/officeDocument/2006/relationships" r:id="docRId38">
+      <w:hyperlink xmlns:r="http://schemas.openxmlformats.org/officeDocument/2006/relationships" r:id="docRId50">
         <w:r>
           <w:rPr>
             <w:rFonts w:ascii="Aptos" w:hAnsi="Aptos" w:cs="Aptos" w:eastAsia="Aptos"/>
@@ -3249,7 +3435,7 @@
         </w:rPr>
         <w:t xml:space="preserve"> [13] - </w:t>
       </w:r>
-      <w:hyperlink xmlns:r="http://schemas.openxmlformats.org/officeDocument/2006/relationships" r:id="docRId39">
+      <w:hyperlink xmlns:r="http://schemas.openxmlformats.org/officeDocument/2006/relationships" r:id="docRId51">
         <w:r>
           <w:rPr>
             <w:rFonts w:ascii="Aptos" w:hAnsi="Aptos" w:cs="Aptos" w:eastAsia="Aptos"/>
@@ -3274,7 +3460,7 @@
         </w:rPr>
         <w:t xml:space="preserve"> [14] - </w:t>
       </w:r>
-      <w:hyperlink xmlns:r="http://schemas.openxmlformats.org/officeDocument/2006/relationships" r:id="docRId40">
+      <w:hyperlink xmlns:r="http://schemas.openxmlformats.org/officeDocument/2006/relationships" r:id="docRId52">
         <w:r>
           <w:rPr>
             <w:rFonts w:ascii="Aptos" w:hAnsi="Aptos" w:cs="Aptos" w:eastAsia="Aptos"/>
@@ -3299,7 +3485,7 @@
         </w:rPr>
         <w:t xml:space="preserve"> [15] - </w:t>
       </w:r>
-      <w:hyperlink xmlns:r="http://schemas.openxmlformats.org/officeDocument/2006/relationships" r:id="docRId41">
+      <w:hyperlink xmlns:r="http://schemas.openxmlformats.org/officeDocument/2006/relationships" r:id="docRId53">
         <w:r>
           <w:rPr>
             <w:rFonts w:ascii="Aptos" w:hAnsi="Aptos" w:cs="Aptos" w:eastAsia="Aptos"/>
@@ -3324,7 +3510,7 @@
         </w:rPr>
         <w:t xml:space="preserve"> [16] - </w:t>
       </w:r>
-      <w:hyperlink xmlns:r="http://schemas.openxmlformats.org/officeDocument/2006/relationships" r:id="docRId42">
+      <w:hyperlink xmlns:r="http://schemas.openxmlformats.org/officeDocument/2006/relationships" r:id="docRId54">
         <w:r>
           <w:rPr>
             <w:rFonts w:ascii="Aptos" w:hAnsi="Aptos" w:cs="Aptos" w:eastAsia="Aptos"/>
@@ -3349,7 +3535,7 @@
         </w:rPr>
         <w:t xml:space="preserve"> [17] - </w:t>
       </w:r>
-      <w:hyperlink xmlns:r="http://schemas.openxmlformats.org/officeDocument/2006/relationships" r:id="docRId43">
+      <w:hyperlink xmlns:r="http://schemas.openxmlformats.org/officeDocument/2006/relationships" r:id="docRId55">
         <w:r>
           <w:rPr>
             <w:rFonts w:ascii="Aptos" w:hAnsi="Aptos" w:cs="Aptos" w:eastAsia="Aptos"/>
@@ -3374,7 +3560,7 @@
         </w:rPr>
         <w:t xml:space="preserve"> [18] - </w:t>
       </w:r>
-      <w:hyperlink xmlns:r="http://schemas.openxmlformats.org/officeDocument/2006/relationships" r:id="docRId44">
+      <w:hyperlink xmlns:r="http://schemas.openxmlformats.org/officeDocument/2006/relationships" r:id="docRId56">
         <w:r>
           <w:rPr>
             <w:rFonts w:ascii="Aptos" w:hAnsi="Aptos" w:cs="Aptos" w:eastAsia="Aptos"/>
@@ -3399,7 +3585,7 @@
         </w:rPr>
         <w:t xml:space="preserve"> [19] - </w:t>
       </w:r>
-      <w:hyperlink xmlns:r="http://schemas.openxmlformats.org/officeDocument/2006/relationships" r:id="docRId45">
+      <w:hyperlink xmlns:r="http://schemas.openxmlformats.org/officeDocument/2006/relationships" r:id="docRId57">
         <w:r>
           <w:rPr>
             <w:rFonts w:ascii="Aptos" w:hAnsi="Aptos" w:cs="Aptos" w:eastAsia="Aptos"/>
@@ -3424,7 +3610,7 @@
         </w:rPr>
         <w:t xml:space="preserve"> [20] - </w:t>
       </w:r>
-      <w:hyperlink xmlns:r="http://schemas.openxmlformats.org/officeDocument/2006/relationships" r:id="docRId46">
+      <w:hyperlink xmlns:r="http://schemas.openxmlformats.org/officeDocument/2006/relationships" r:id="docRId58">
         <w:r>
           <w:rPr>
             <w:rFonts w:ascii="Aptos" w:hAnsi="Aptos" w:cs="Aptos" w:eastAsia="Aptos"/>
@@ -3449,7 +3635,7 @@
         </w:rPr>
         <w:t xml:space="preserve"> [21] - </w:t>
       </w:r>
-      <w:hyperlink xmlns:r="http://schemas.openxmlformats.org/officeDocument/2006/relationships" r:id="docRId47">
+      <w:hyperlink xmlns:r="http://schemas.openxmlformats.org/officeDocument/2006/relationships" r:id="docRId59">
         <w:r>
           <w:rPr>
             <w:rFonts w:ascii="Aptos" w:hAnsi="Aptos" w:cs="Aptos" w:eastAsia="Aptos"/>
@@ -3474,7 +3660,7 @@
         </w:rPr>
         <w:t xml:space="preserve"> [22] - </w:t>
       </w:r>
-      <w:hyperlink xmlns:r="http://schemas.openxmlformats.org/officeDocument/2006/relationships" r:id="docRId48">
+      <w:hyperlink xmlns:r="http://schemas.openxmlformats.org/officeDocument/2006/relationships" r:id="docRId60">
         <w:r>
           <w:rPr>
             <w:rFonts w:ascii="Aptos" w:hAnsi="Aptos" w:cs="Aptos" w:eastAsia="Aptos"/>
@@ -3573,31 +3759,51 @@
       <w:lvlText w:val="•"/>
     </w:lvl>
   </w:abstractNum>
+  <w:abstractNum w:abstractNumId="54">
+    <w:lvl w:ilvl="0">
+      <w:start w:val="1"/>
+      <w:numFmt w:val="bullet"/>
+      <w:lvlText w:val="•"/>
+    </w:lvl>
+  </w:abstractNum>
+  <w:abstractNum w:abstractNumId="60">
+    <w:lvl w:ilvl="0">
+      <w:start w:val="1"/>
+      <w:numFmt w:val="bullet"/>
+      <w:lvlText w:val="•"/>
+    </w:lvl>
+  </w:abstractNum>
   <w:num w:numId="2">
+    <w:abstractNumId w:val="60"/>
+  </w:num>
+  <w:num w:numId="4">
+    <w:abstractNumId w:val="54"/>
+  </w:num>
+  <w:num w:numId="6">
     <w:abstractNumId w:val="48"/>
   </w:num>
-  <w:num w:numId="4">
+  <w:num w:numId="10">
     <w:abstractNumId w:val="42"/>
   </w:num>
-  <w:num w:numId="6">
+  <w:num w:numId="13">
     <w:abstractNumId w:val="36"/>
   </w:num>
-  <w:num w:numId="8">
+  <w:num w:numId="17">
     <w:abstractNumId w:val="30"/>
   </w:num>
-  <w:num w:numId="10">
+  <w:num w:numId="20">
     <w:abstractNumId w:val="24"/>
   </w:num>
-  <w:num w:numId="12">
+  <w:num w:numId="24">
     <w:abstractNumId w:val="18"/>
   </w:num>
-  <w:num w:numId="14">
+  <w:num w:numId="26">
     <w:abstractNumId w:val="12"/>
   </w:num>
-  <w:num w:numId="16">
+  <w:num w:numId="28">
     <w:abstractNumId w:val="6"/>
   </w:num>
-  <w:num w:numId="18">
+  <w:num w:numId="30">
     <w:abstractNumId w:val="0"/>
   </w:num>
 </w:numbering>

</xml_diff>